<commit_message>
report part 2.1, 2.2, all the code snippets
</commit_message>
<xml_diff>
--- a/PROJECT_REPORT_TEMPLATE.docx
+++ b/PROJECT_REPORT_TEMPLATE.docx
@@ -515,7 +515,7 @@
           </w:r>
           <w:r>
             <w:rPr>
-              <w:b/>
+              <w:noProof/>
             </w:rPr>
             <w:t>4</w:t>
           </w:r>
@@ -556,9 +556,9 @@
           </w:r>
           <w:r>
             <w:rPr>
-              <w:b/>
+              <w:noProof/>
             </w:rPr>
-            <w:t>5</w:t>
+            <w:t>6</w:t>
           </w:r>
           <w:r>
             <w:fldChar w:fldCharType="end"/>
@@ -597,9 +597,9 @@
           </w:r>
           <w:r>
             <w:rPr>
-              <w:b/>
+              <w:noProof/>
             </w:rPr>
-            <w:t>6</w:t>
+            <w:t>9</w:t>
           </w:r>
           <w:r>
             <w:fldChar w:fldCharType="end"/>
@@ -638,9 +638,9 @@
           </w:r>
           <w:r>
             <w:rPr>
-              <w:b/>
+              <w:noProof/>
             </w:rPr>
-            <w:t>7</w:t>
+            <w:t>10</w:t>
           </w:r>
           <w:r>
             <w:fldChar w:fldCharType="end"/>
@@ -679,9 +679,9 @@
           </w:r>
           <w:r>
             <w:rPr>
-              <w:b/>
+              <w:noProof/>
             </w:rPr>
-            <w:t>8</w:t>
+            <w:t>11</w:t>
           </w:r>
           <w:r>
             <w:fldChar w:fldCharType="end"/>
@@ -709,8 +709,8 @@
         <w:ind w:left="0"/>
         <w:jc w:val="center"/>
         <w:sectPr>
-          <w:headerReference w:type="default" r:id="rId7"/>
-          <w:footerReference w:type="default" r:id="rId8"/>
+          <w:headerReference w:type="default" r:id="rId8"/>
+          <w:footerReference w:type="default" r:id="rId9"/>
           <w:pgSz w:w="11906" w:h="16838"/>
           <w:pgMar w:top="1417" w:right="1335" w:bottom="1417" w:left="1334" w:header="1134" w:footer="708" w:gutter="0"/>
           <w:pgNumType w:start="1"/>
@@ -971,22 +971,287 @@
     </w:p>
     <w:p>
       <w:pPr>
+        <w:pStyle w:val="ListeParagraf"/>
+        <w:numPr>
+          <w:ilvl w:val="1"/>
+          <w:numId w:val="1"/>
+        </w:numPr>
+        <w:rPr>
+          <w:b/>
+          <w:sz w:val="28"/>
+          <w:szCs w:val="28"/>
+        </w:rPr>
+      </w:pPr>
+      <w:r>
+        <w:rPr>
+          <w:b/>
+          <w:sz w:val="28"/>
+          <w:szCs w:val="28"/>
+        </w:rPr>
+        <w:t>Changes in &lt;</w:t>
+      </w:r>
+      <w:proofErr w:type="spellStart"/>
+      <w:r>
+        <w:rPr>
+          <w:b/>
+          <w:sz w:val="28"/>
+          <w:szCs w:val="28"/>
+        </w:rPr>
+        <w:t>sched.h</w:t>
+      </w:r>
+      <w:proofErr w:type="spellEnd"/>
+      <w:r>
+        <w:rPr>
+          <w:b/>
+          <w:sz w:val="28"/>
+          <w:szCs w:val="28"/>
+        </w:rPr>
+        <w:t>&gt;</w:t>
+      </w:r>
+    </w:p>
+    <w:p>
+      <w:pPr>
+        <w:ind w:left="0" w:firstLine="716"/>
+      </w:pPr>
+      <w:r>
+        <w:t xml:space="preserve">In </w:t>
+      </w:r>
+      <w:proofErr w:type="spellStart"/>
+      <w:r>
+        <w:t>sched.h</w:t>
+      </w:r>
+      <w:proofErr w:type="spellEnd"/>
+      <w:r>
+        <w:t xml:space="preserve"> we need to declare all the variables that we are going to use in our scheduler. Because in our scheduling policy, we give every process a ticket, unlike the native scheduler. That’s why we initialize our ticket number as </w:t>
+      </w:r>
+      <w:proofErr w:type="spellStart"/>
+      <w:r>
+        <w:t>nr_tickets</w:t>
+      </w:r>
+      <w:proofErr w:type="spellEnd"/>
+      <w:r>
+        <w:t xml:space="preserve">. After that we also declare the </w:t>
+      </w:r>
+      <w:proofErr w:type="spellStart"/>
+      <w:r>
+        <w:t>last_reached</w:t>
+      </w:r>
+      <w:proofErr w:type="spellEnd"/>
+      <w:r>
+        <w:t xml:space="preserve"> and </w:t>
+      </w:r>
+      <w:proofErr w:type="spellStart"/>
+      <w:r>
+        <w:t>group_flag</w:t>
+      </w:r>
+      <w:proofErr w:type="spellEnd"/>
+      <w:r>
+        <w:t xml:space="preserve"> variables.</w:t>
+      </w:r>
+      <w:r>
+        <w:t xml:space="preserve"> We’ll talk about </w:t>
+      </w:r>
+      <w:proofErr w:type="spellStart"/>
+      <w:r>
+        <w:t>group_flag</w:t>
+      </w:r>
+      <w:proofErr w:type="spellEnd"/>
+      <w:r>
+        <w:t xml:space="preserve"> in detail at 2.3 of our report.</w:t>
+      </w:r>
+    </w:p>
+    <w:p>
+      <w:pPr>
         <w:ind w:left="0"/>
       </w:pPr>
-      <w:r>
-        <w:t>First of all we need to declare our ticket number</w:t>
-      </w:r>
-      <w:r>
-        <w:t xml:space="preserve">, </w:t>
-      </w:r>
-      <w:r>
-        <w:t xml:space="preserve">wait length </w:t>
-      </w:r>
-      <w:r>
-        <w:t xml:space="preserve">and group flag </w:t>
-      </w:r>
-      <w:r>
-        <w:t xml:space="preserve">variables in </w:t>
+    </w:p>
+    <w:p>
+      <w:pPr>
+        <w:ind w:left="0"/>
+        <w:jc w:val="center"/>
+      </w:pPr>
+      <w:r>
+        <w:pict>
+          <v:shapetype id="_x0000_t75" coordsize="21600,21600" o:spt="75" o:preferrelative="t" path="m@4@5l@4@11@9@11@9@5xe" filled="f" stroked="f">
+            <v:stroke joinstyle="miter"/>
+            <v:formulas>
+              <v:f eqn="if lineDrawn pixelLineWidth 0"/>
+              <v:f eqn="sum @0 1 0"/>
+              <v:f eqn="sum 0 0 @1"/>
+              <v:f eqn="prod @2 1 2"/>
+              <v:f eqn="prod @3 21600 pixelWidth"/>
+              <v:f eqn="prod @3 21600 pixelHeight"/>
+              <v:f eqn="sum @0 0 1"/>
+              <v:f eqn="prod @6 1 2"/>
+              <v:f eqn="prod @7 21600 pixelWidth"/>
+              <v:f eqn="sum @8 21600 0"/>
+              <v:f eqn="prod @7 21600 pixelHeight"/>
+              <v:f eqn="sum @10 21600 0"/>
+            </v:formulas>
+            <v:path o:extrusionok="f" gradientshapeok="t" o:connecttype="rect"/>
+            <o:lock v:ext="edit" aspectratio="t"/>
+          </v:shapetype>
+          <v:shape id="_x0000_i1025" type="#_x0000_t75" style="width:217.2pt;height:60.6pt">
+            <v:imagedata r:id="rId10" o:title="Ek Açıklama 2020-05-20 035726"/>
+          </v:shape>
+        </w:pict>
+      </w:r>
+    </w:p>
+    <w:p>
+      <w:pPr>
+        <w:ind w:left="0" w:firstLine="716"/>
+        <w:jc w:val="left"/>
+      </w:pPr>
+    </w:p>
+    <w:p>
+      <w:pPr>
+        <w:ind w:left="0" w:firstLine="716"/>
+        <w:jc w:val="left"/>
+      </w:pPr>
+      <w:r>
+        <w:t xml:space="preserve">The reason why we declare our </w:t>
+      </w:r>
+      <w:proofErr w:type="spellStart"/>
+      <w:r>
+        <w:t>last_reached</w:t>
+      </w:r>
+      <w:proofErr w:type="spellEnd"/>
+      <w:r>
+        <w:t xml:space="preserve"> variable is that we use jiffies in our scheduler, which has the type unsigned long.</w:t>
+      </w:r>
+    </w:p>
+    <w:p>
+      <w:pPr>
+        <w:ind w:left="0" w:firstLine="716"/>
+        <w:jc w:val="left"/>
+      </w:pPr>
+    </w:p>
+    <w:p>
+      <w:pPr>
+        <w:pStyle w:val="ListeParagraf"/>
+        <w:numPr>
+          <w:ilvl w:val="1"/>
+          <w:numId w:val="1"/>
+        </w:numPr>
+        <w:rPr>
+          <w:b/>
+          <w:sz w:val="28"/>
+          <w:szCs w:val="28"/>
+        </w:rPr>
+      </w:pPr>
+      <w:r>
+        <w:rPr>
+          <w:b/>
+          <w:sz w:val="28"/>
+          <w:szCs w:val="28"/>
+        </w:rPr>
+        <w:t>Changes in &lt;</w:t>
+      </w:r>
+      <w:proofErr w:type="spellStart"/>
+      <w:r>
+        <w:rPr>
+          <w:b/>
+          <w:sz w:val="28"/>
+          <w:szCs w:val="28"/>
+        </w:rPr>
+        <w:t>fork.c</w:t>
+      </w:r>
+      <w:proofErr w:type="spellEnd"/>
+      <w:r>
+        <w:rPr>
+          <w:b/>
+          <w:sz w:val="28"/>
+          <w:szCs w:val="28"/>
+        </w:rPr>
+        <w:t>&gt;</w:t>
+      </w:r>
+    </w:p>
+    <w:p>
+      <w:r>
+        <w:rPr>
+          <w:b/>
+          <w:sz w:val="28"/>
+          <w:szCs w:val="28"/>
+        </w:rPr>
+        <w:tab/>
+      </w:r>
+      <w:r>
+        <w:t xml:space="preserve">In </w:t>
+      </w:r>
+      <w:proofErr w:type="spellStart"/>
+      <w:r>
+        <w:t>fork.c</w:t>
+      </w:r>
+      <w:proofErr w:type="spellEnd"/>
+      <w:r>
+        <w:t xml:space="preserve"> we need to add few variables in order to use our </w:t>
+      </w:r>
+      <w:r>
+        <w:t>scheduler</w:t>
+      </w:r>
+      <w:r>
+        <w:t xml:space="preserve"> policy. </w:t>
+      </w:r>
+      <w:proofErr w:type="spellStart"/>
+      <w:r>
+        <w:t>Fork.c</w:t>
+      </w:r>
+      <w:proofErr w:type="spellEnd"/>
+      <w:r>
+        <w:t xml:space="preserve"> initiates all the </w:t>
+      </w:r>
+      <w:r>
+        <w:t>important</w:t>
+      </w:r>
+      <w:r>
+        <w:t xml:space="preserve"> variables for us. </w:t>
+      </w:r>
+      <w:r>
+        <w:t xml:space="preserve">When a new process is created, we define the number of tickets that it has as 8. We also define the </w:t>
+      </w:r>
+      <w:proofErr w:type="spellStart"/>
+      <w:r>
+        <w:t>last_reached</w:t>
+      </w:r>
+      <w:proofErr w:type="spellEnd"/>
+      <w:r>
+        <w:t xml:space="preserve"> variable as jiffies. And at last we declare the </w:t>
+      </w:r>
+      <w:proofErr w:type="spellStart"/>
+      <w:r>
+        <w:t>group_flag</w:t>
+      </w:r>
+      <w:proofErr w:type="spellEnd"/>
+      <w:r>
+        <w:t xml:space="preserve"> as 0.</w:t>
+      </w:r>
+    </w:p>
+    <w:p/>
+    <w:p>
+      <w:pPr>
+        <w:jc w:val="center"/>
+      </w:pPr>
+      <w:r>
+        <w:pict>
+          <v:shape id="_x0000_i1026" type="#_x0000_t75" style="width:360.6pt;height:61.2pt">
+            <v:imagedata r:id="rId11" o:title="Ek Açıklama 2020-05-20 040316"/>
+          </v:shape>
+        </w:pict>
+      </w:r>
+    </w:p>
+    <w:p/>
+    <w:p>
+      <w:r>
+        <w:tab/>
+        <w:t xml:space="preserve">The reason why we set numbers in the pointer p is that the </w:t>
+      </w:r>
+      <w:proofErr w:type="spellStart"/>
+      <w:r>
+        <w:t>fork.c</w:t>
+      </w:r>
+      <w:proofErr w:type="spellEnd"/>
+      <w:r>
+        <w:t xml:space="preserve"> declares our </w:t>
       </w:r>
       <w:proofErr w:type="spellStart"/>
       <w:r>
@@ -994,61 +1259,57 @@
       </w:r>
       <w:proofErr w:type="spellEnd"/>
       <w:r>
-        <w:t xml:space="preserve"> which resides in &lt;</w:t>
-      </w:r>
-      <w:proofErr w:type="spellStart"/>
-      <w:r>
-        <w:t>linux</w:t>
-      </w:r>
-      <w:proofErr w:type="spellEnd"/>
-      <w:r>
-        <w:t>/</w:t>
-      </w:r>
-      <w:proofErr w:type="spellStart"/>
-      <w:r>
-        <w:t>struct.h</w:t>
-      </w:r>
-      <w:proofErr w:type="spellEnd"/>
-      <w:r>
-        <w:t xml:space="preserve">&gt;. We </w:t>
-      </w:r>
-      <w:r>
-        <w:t xml:space="preserve">initialize them by </w:t>
-      </w:r>
-      <w:proofErr w:type="spellStart"/>
-      <w:r>
-        <w:t>nr_</w:t>
-      </w:r>
-      <w:r>
-        <w:t>tickets</w:t>
-      </w:r>
-      <w:proofErr w:type="spellEnd"/>
-      <w:r>
-        <w:t xml:space="preserve">, </w:t>
-      </w:r>
-      <w:proofErr w:type="spellStart"/>
-      <w:r>
-        <w:t>last_reached</w:t>
-      </w:r>
-      <w:proofErr w:type="spellEnd"/>
+        <w:t xml:space="preserve"> as p in our </w:t>
+      </w:r>
+      <w:proofErr w:type="spellStart"/>
+      <w:r>
+        <w:t>do_</w:t>
+      </w:r>
+      <w:proofErr w:type="gramStart"/>
+      <w:r>
+        <w:t>fork</w:t>
+      </w:r>
+      <w:proofErr w:type="spellEnd"/>
+      <w:r>
+        <w:t>(</w:t>
+      </w:r>
+      <w:proofErr w:type="gramEnd"/>
+      <w:r>
+        <w:t xml:space="preserve">) function. We are also going to use </w:t>
+      </w:r>
+      <w:proofErr w:type="spellStart"/>
+      <w:r>
+        <w:t>task_struct</w:t>
+      </w:r>
+      <w:proofErr w:type="spellEnd"/>
+      <w:r>
+        <w:t xml:space="preserve"> in </w:t>
+      </w:r>
+      <w:proofErr w:type="spellStart"/>
+      <w:r>
+        <w:t>sched.c</w:t>
+      </w:r>
+      <w:proofErr w:type="spellEnd"/>
+      <w:r>
+        <w:t xml:space="preserve">, because all processes </w:t>
+      </w:r>
+      <w:r>
+        <w:t>does contain</w:t>
+      </w:r>
       <w:r>
         <w:t xml:space="preserve"> </w:t>
       </w:r>
-      <w:r>
-        <w:t xml:space="preserve">and </w:t>
-      </w:r>
-      <w:proofErr w:type="spellStart"/>
-      <w:r>
-        <w:t>group_flag</w:t>
-      </w:r>
-      <w:proofErr w:type="spellEnd"/>
-      <w:r>
-        <w:t xml:space="preserve"> </w:t>
-      </w:r>
-      <w:r>
-        <w:t>respectively</w:t>
-      </w:r>
-    </w:p>
+      <w:proofErr w:type="spellStart"/>
+      <w:r>
+        <w:t>task_struct</w:t>
+      </w:r>
+      <w:proofErr w:type="spellEnd"/>
+      <w:r>
+        <w:t xml:space="preserve">. </w:t>
+      </w:r>
+    </w:p>
+    <w:p/>
+    <w:p/>
     <w:p>
       <w:pPr>
         <w:ind w:left="0"/>
@@ -1058,271 +1319,220 @@
       <w:pPr>
         <w:ind w:left="0"/>
       </w:pPr>
-      <w:r>
-        <w:tab/>
-      </w:r>
-      <w:r>
-        <w:tab/>
-      </w:r>
-      <w:r>
-        <w:tab/>
-        <w:t>430</w:t>
-      </w:r>
-      <w:r>
-        <w:tab/>
-      </w:r>
-      <w:proofErr w:type="spellStart"/>
-      <w:r>
-        <w:t>int</w:t>
-      </w:r>
-      <w:proofErr w:type="spellEnd"/>
-      <w:r>
-        <w:t xml:space="preserve"> </w:t>
-      </w:r>
-      <w:proofErr w:type="spellStart"/>
-      <w:r>
-        <w:t>nr_tickets</w:t>
-      </w:r>
-      <w:proofErr w:type="spellEnd"/>
-      <w:r>
-        <w:t>;</w:t>
+    </w:p>
+    <w:p>
+      <w:pPr>
+        <w:pStyle w:val="ListeParagraf"/>
+        <w:numPr>
+          <w:ilvl w:val="1"/>
+          <w:numId w:val="1"/>
+        </w:numPr>
+        <w:rPr>
+          <w:b/>
+          <w:sz w:val="28"/>
+          <w:szCs w:val="28"/>
+        </w:rPr>
+      </w:pPr>
+      <w:r>
+        <w:rPr>
+          <w:b/>
+          <w:sz w:val="28"/>
+          <w:szCs w:val="28"/>
+        </w:rPr>
+        <w:lastRenderedPageBreak/>
+        <w:t>Changes in &lt;</w:t>
+      </w:r>
+      <w:proofErr w:type="spellStart"/>
+      <w:r>
+        <w:rPr>
+          <w:b/>
+          <w:sz w:val="28"/>
+          <w:szCs w:val="28"/>
+        </w:rPr>
+        <w:t>sched.c</w:t>
+      </w:r>
+      <w:proofErr w:type="spellEnd"/>
+      <w:r>
+        <w:rPr>
+          <w:b/>
+          <w:sz w:val="28"/>
+          <w:szCs w:val="28"/>
+        </w:rPr>
+        <w:t>&gt;</w:t>
       </w:r>
     </w:p>
     <w:p>
       <w:pPr>
         <w:ind w:left="0"/>
-      </w:pPr>
-      <w:r>
-        <w:tab/>
-      </w:r>
-      <w:r>
-        <w:tab/>
-      </w:r>
-      <w:r>
-        <w:tab/>
-        <w:t>431</w:t>
-      </w:r>
-      <w:r>
-        <w:tab/>
-      </w:r>
-      <w:proofErr w:type="spellStart"/>
-      <w:r>
-        <w:t>int</w:t>
-      </w:r>
-      <w:proofErr w:type="spellEnd"/>
-      <w:r>
-        <w:t xml:space="preserve"> </w:t>
-      </w:r>
-      <w:proofErr w:type="spellStart"/>
-      <w:r>
-        <w:t>last_reached</w:t>
-      </w:r>
-      <w:proofErr w:type="spellEnd"/>
-      <w:r>
-        <w:t>;</w:t>
-      </w:r>
+        <w:rPr>
+          <w:b/>
+          <w:sz w:val="28"/>
+          <w:szCs w:val="28"/>
+        </w:rPr>
+      </w:pPr>
     </w:p>
     <w:p>
       <w:pPr>
         <w:ind w:left="0"/>
-      </w:pPr>
-      <w:r>
-        <w:tab/>
-      </w:r>
-      <w:r>
-        <w:tab/>
-      </w:r>
-      <w:r>
-        <w:tab/>
-        <w:t>432</w:t>
-      </w:r>
-      <w:r>
-        <w:tab/>
-      </w:r>
-      <w:proofErr w:type="spellStart"/>
-      <w:r>
-        <w:t>int</w:t>
-      </w:r>
-      <w:proofErr w:type="spellEnd"/>
-      <w:r>
-        <w:t xml:space="preserve"> </w:t>
-      </w:r>
-      <w:proofErr w:type="spellStart"/>
-      <w:r>
-        <w:t>group_flag</w:t>
-      </w:r>
-      <w:proofErr w:type="spellEnd"/>
-      <w:r>
-        <w:t>;</w:t>
+        <w:jc w:val="center"/>
+        <w:rPr>
+          <w:b/>
+          <w:sz w:val="28"/>
+          <w:szCs w:val="28"/>
+        </w:rPr>
+      </w:pPr>
+      <w:r>
+        <w:rPr>
+          <w:b/>
+          <w:sz w:val="28"/>
+          <w:szCs w:val="28"/>
+        </w:rPr>
+        <w:pict>
+          <v:shape id="_x0000_i1034" type="#_x0000_t75" style="width:166.2pt;height:15.6pt">
+            <v:imagedata r:id="rId12" o:title="Ek Açıklama 2020-05-20 041748"/>
+          </v:shape>
+        </w:pict>
       </w:r>
     </w:p>
     <w:p>
       <w:pPr>
         <w:ind w:left="0"/>
-      </w:pPr>
+        <w:jc w:val="center"/>
+        <w:rPr>
+          <w:b/>
+          <w:sz w:val="28"/>
+          <w:szCs w:val="28"/>
+        </w:rPr>
+      </w:pPr>
+      <w:r>
+        <w:rPr>
+          <w:noProof/>
+          <w:lang w:val="tr-TR" w:eastAsia="tr-TR"/>
+        </w:rPr>
+        <w:drawing>
+          <wp:inline distT="0" distB="0" distL="0" distR="0">
+            <wp:extent cx="2491740" cy="198120"/>
+            <wp:effectExtent l="0" t="0" r="3810" b="0"/>
+            <wp:docPr id="1" name="Resim 1" descr="C:\Users\Yusuf\AppData\Local\Microsoft\Windows\INetCache\Content.Word\Ek Açıklama 2020-05-20 041623.png"/>
+            <wp:cNvGraphicFramePr>
+              <a:graphicFrameLocks xmlns:a="http://schemas.openxmlformats.org/drawingml/2006/main" noChangeAspect="1"/>
+            </wp:cNvGraphicFramePr>
+            <a:graphic xmlns:a="http://schemas.openxmlformats.org/drawingml/2006/main">
+              <a:graphicData uri="http://schemas.openxmlformats.org/drawingml/2006/picture">
+                <pic:pic xmlns:pic="http://schemas.openxmlformats.org/drawingml/2006/picture">
+                  <pic:nvPicPr>
+                    <pic:cNvPr id="0" name="Picture 20" descr="C:\Users\Yusuf\AppData\Local\Microsoft\Windows\INetCache\Content.Word\Ek Açıklama 2020-05-20 041623.png"/>
+                    <pic:cNvPicPr>
+                      <a:picLocks noChangeAspect="1" noChangeArrowheads="1"/>
+                    </pic:cNvPicPr>
+                  </pic:nvPicPr>
+                  <pic:blipFill>
+                    <a:blip r:embed="rId13">
+                      <a:extLst>
+                        <a:ext uri="{28A0092B-C50C-407E-A947-70E740481C1C}">
+                          <a14:useLocalDpi xmlns:a14="http://schemas.microsoft.com/office/drawing/2010/main" val="0"/>
+                        </a:ext>
+                      </a:extLst>
+                    </a:blip>
+                    <a:srcRect/>
+                    <a:stretch>
+                      <a:fillRect/>
+                    </a:stretch>
+                  </pic:blipFill>
+                  <pic:spPr bwMode="auto">
+                    <a:xfrm>
+                      <a:off x="0" y="0"/>
+                      <a:ext cx="2491740" cy="198120"/>
+                    </a:xfrm>
+                    <a:prstGeom prst="rect">
+                      <a:avLst/>
+                    </a:prstGeom>
+                    <a:noFill/>
+                    <a:ln>
+                      <a:noFill/>
+                    </a:ln>
+                  </pic:spPr>
+                </pic:pic>
+              </a:graphicData>
+            </a:graphic>
+          </wp:inline>
+        </w:drawing>
+      </w:r>
     </w:p>
     <w:p>
       <w:pPr>
         <w:ind w:left="0"/>
       </w:pPr>
-      <w:r>
-        <w:t>When a process</w:t>
-      </w:r>
-      <w:r>
-        <w:t xml:space="preserve"> </w:t>
-      </w:r>
-      <w:r>
-        <w:t xml:space="preserve">starts we initiate our variables in </w:t>
-      </w:r>
-      <w:r>
-        <w:t>&lt;</w:t>
-      </w:r>
-      <w:proofErr w:type="spellStart"/>
-      <w:r>
-        <w:t>linux</w:t>
-      </w:r>
-      <w:proofErr w:type="spellEnd"/>
-      <w:r>
-        <w:t>/</w:t>
-      </w:r>
-      <w:proofErr w:type="spellStart"/>
-      <w:r>
-        <w:t>struct.h</w:t>
-      </w:r>
-      <w:proofErr w:type="spellEnd"/>
-      <w:r>
-        <w:t>&gt;</w:t>
-      </w:r>
-      <w:r>
-        <w:t xml:space="preserve"> at &lt;</w:t>
-      </w:r>
-      <w:proofErr w:type="spellStart"/>
-      <w:r>
-        <w:t>fork.c</w:t>
-      </w:r>
-      <w:proofErr w:type="spellEnd"/>
-      <w:r>
-        <w:t>&gt;</w:t>
-      </w:r>
-    </w:p>
-    <w:p>
-      <w:pPr>
-        <w:ind w:left="0"/>
-      </w:pPr>
-      <w:r>
-        <w:tab/>
-      </w:r>
-      <w:r>
-        <w:tab/>
-      </w:r>
-      <w:r>
-        <w:tab/>
-        <w:t>665</w:t>
-      </w:r>
-      <w:r>
-        <w:tab/>
-        <w:t>p-&gt;</w:t>
-      </w:r>
-      <w:proofErr w:type="spellStart"/>
-      <w:r>
-        <w:t>last_reached</w:t>
-      </w:r>
-      <w:proofErr w:type="spellEnd"/>
-      <w:r>
-        <w:t xml:space="preserve"> = jiffies</w:t>
-      </w:r>
-      <w:r>
-        <w:t>;</w:t>
-      </w:r>
-    </w:p>
-    <w:p>
-      <w:pPr>
-        <w:ind w:left="0"/>
-      </w:pPr>
-      <w:r>
-        <w:tab/>
-      </w:r>
-      <w:r>
-        <w:tab/>
-      </w:r>
-      <w:r>
-        <w:tab/>
-        <w:t>666</w:t>
-      </w:r>
-      <w:r>
-        <w:tab/>
-      </w:r>
-      <w:r>
-        <w:t>p-&gt;</w:t>
-      </w:r>
-      <w:proofErr w:type="spellStart"/>
-      <w:r>
-        <w:t>nr_tickets</w:t>
-      </w:r>
-      <w:proofErr w:type="spellEnd"/>
-      <w:r>
-        <w:t xml:space="preserve"> = 8;</w:t>
-      </w:r>
-    </w:p>
-    <w:p>
-      <w:pPr>
-        <w:ind w:left="0"/>
-      </w:pPr>
-      <w:r>
-        <w:tab/>
-      </w:r>
-      <w:r>
-        <w:tab/>
-      </w:r>
-      <w:r>
-        <w:tab/>
-        <w:t>667</w:t>
-      </w:r>
-      <w:r>
-        <w:tab/>
-      </w:r>
-      <w:r>
-        <w:t>p-&gt;</w:t>
-      </w:r>
-      <w:proofErr w:type="spellStart"/>
-      <w:r>
-        <w:t>group_flag</w:t>
-      </w:r>
-      <w:proofErr w:type="spellEnd"/>
-      <w:r>
-        <w:t>=0;</w:t>
-      </w:r>
-    </w:p>
-    <w:p/>
-    <w:p/>
-    <w:p>
-      <w:r>
-        <w:t>/*</w:t>
-      </w:r>
-    </w:p>
-    <w:p>
-      <w:r>
-        <w:tab/>
-        <w:t>FROM THEN ON WE’LL WRITE ABOUT OUR SCHED.C FILE</w:t>
-      </w:r>
       <w:bookmarkStart w:id="2" w:name="_GoBack"/>
       <w:bookmarkEnd w:id="2"/>
     </w:p>
     <w:p>
-      <w:r>
-        <w:t>*/</w:t>
-      </w:r>
-    </w:p>
-    <w:p/>
-    <w:p/>
-    <w:p/>
-    <w:p/>
-    <w:p/>
-    <w:p/>
-    <w:p/>
-    <w:p/>
-    <w:p/>
-    <w:p/>
+      <w:pPr>
+        <w:ind w:left="0"/>
+      </w:pPr>
+      <w:r>
+        <w:pict>
+          <v:shape id="_x0000_i1027" type="#_x0000_t75" style="width:461.4pt;height:181.2pt">
+            <v:imagedata r:id="rId14" o:title="Ek Açıklama 2020-05-20 041331"/>
+          </v:shape>
+        </w:pict>
+      </w:r>
+      <w:r>
+        <w:pict>
+          <v:shape id="_x0000_i1028" type="#_x0000_t75" style="width:461.4pt;height:124.2pt">
+            <v:imagedata r:id="rId15" o:title="Ek Açıklama 2020-05-20 041350"/>
+          </v:shape>
+        </w:pict>
+      </w:r>
+      <w:r>
+        <w:pict>
+          <v:shape id="_x0000_i1029" type="#_x0000_t75" style="width:454.2pt;height:105.6pt">
+            <v:imagedata r:id="rId16" o:title="Ek Açıklama 2020-05-20 041406"/>
+          </v:shape>
+        </w:pict>
+      </w:r>
+      <w:r>
+        <w:pict>
+          <v:shape id="_x0000_i1030" type="#_x0000_t75" style="width:448.8pt;height:75.6pt">
+            <v:imagedata r:id="rId17" o:title="Ek Açıklama 2020-05-20 041426"/>
+          </v:shape>
+        </w:pict>
+      </w:r>
+      <w:r>
+        <w:lastRenderedPageBreak/>
+        <w:pict>
+          <v:shape id="_x0000_i1031" type="#_x0000_t75" style="width:461.4pt;height:132.6pt">
+            <v:imagedata r:id="rId18" o:title="Ek Açıklama 2020-05-20 041457"/>
+          </v:shape>
+        </w:pict>
+      </w:r>
+      <w:r>
+        <w:pict>
+          <v:shape id="_x0000_i1032" type="#_x0000_t75" style="width:462pt;height:127.2pt">
+            <v:imagedata r:id="rId19" o:title="Ek Açıklama 2020-05-20 041516"/>
+          </v:shape>
+        </w:pict>
+      </w:r>
+      <w:r>
+        <w:pict>
+          <v:shape id="_x0000_i1033" type="#_x0000_t75" style="width:144.6pt;height:13.8pt">
+            <v:imagedata r:id="rId20" o:title="Ek Açıklama 2020-05-20 041554"/>
+          </v:shape>
+        </w:pict>
+      </w:r>
+    </w:p>
+    <w:p/>
+    <w:p/>
+    <w:p/>
+    <w:p/>
+    <w:p/>
+    <w:p/>
+    <w:p/>
+    <w:p>
+      <w:r>
+        <w:br w:type="page"/>
+      </w:r>
+    </w:p>
     <w:p/>
     <w:p/>
     <w:p/>
@@ -1475,7 +1685,7 @@
       <w:rPr>
         <w:noProof/>
       </w:rPr>
-      <w:t>10</w:t>
+      <w:t>12</w:t>
     </w:r>
     <w:r>
       <w:fldChar w:fldCharType="end"/>
@@ -2217,6 +2427,17 @@
       <w:szCs w:val="48"/>
     </w:rPr>
   </w:style>
+  <w:style w:type="paragraph" w:styleId="ListeParagraf">
+    <w:name w:val="List Paragraph"/>
+    <w:basedOn w:val="Normal"/>
+    <w:uiPriority w:val="34"/>
+    <w:qFormat/>
+    <w:rsid w:val="00A761DD"/>
+    <w:pPr>
+      <w:ind w:left="720"/>
+      <w:contextualSpacing/>
+    </w:pPr>
+  </w:style>
 </w:styles>
 </file>
 
@@ -2538,4 +2759,16 @@
   </a:objectDefaults>
   <a:extraClrSchemeLst/>
 </a:theme>
+</file>
+
+<file path=customXml/item1.xml><?xml version="1.0" encoding="utf-8"?>
+<b:Sources xmlns:b="http://schemas.openxmlformats.org/officeDocument/2006/bibliography" xmlns="http://schemas.openxmlformats.org/officeDocument/2006/bibliography" SelectedStyle="\APASixthEditionOfficeOnline.xsl" StyleName="APA" Version="6"/>
+</file>
+
+<file path=customXml/itemProps1.xml><?xml version="1.0" encoding="utf-8"?>
+<ds:datastoreItem xmlns:ds="http://schemas.openxmlformats.org/officeDocument/2006/customXml" ds:itemID="{57A0E596-8F03-43D3-849A-8C242A21C3D2}">
+  <ds:schemaRefs>
+    <ds:schemaRef ds:uri="http://schemas.openxmlformats.org/officeDocument/2006/bibliography"/>
+  </ds:schemaRefs>
+</ds:datastoreItem>
 </file>
</xml_diff>

<commit_message>
sched update / report
</commit_message>
<xml_diff>
--- a/PROJECT_REPORT_TEMPLATE.docx
+++ b/PROJECT_REPORT_TEMPLATE.docx
@@ -60,6 +60,7 @@
           <w:szCs w:val="36"/>
         </w:rPr>
       </w:pPr>
+      <w:proofErr w:type="gramStart"/>
       <w:r>
         <w:rPr>
           <w:b/>
@@ -68,6 +69,7 @@
         </w:rPr>
         <w:t>by</w:t>
       </w:r>
+      <w:proofErr w:type="gramEnd"/>
     </w:p>
     <w:p>
       <w:pPr>
@@ -84,130 +86,130 @@
           <w:sz w:val="36"/>
           <w:szCs w:val="36"/>
         </w:rPr>
-        <w:t>Yusuf Emirhan Şahin</w:t>
-      </w:r>
-    </w:p>
-    <w:p>
-      <w:pPr>
-        <w:jc w:val="center"/>
+        <w:t xml:space="preserve">Yusuf </w:t>
+      </w:r>
+      <w:proofErr w:type="spellStart"/>
+      <w:r>
         <w:rPr>
           <w:b/>
           <w:sz w:val="36"/>
           <w:szCs w:val="36"/>
         </w:rPr>
-      </w:pPr>
+        <w:t>Emirhan</w:t>
+      </w:r>
+      <w:proofErr w:type="spellEnd"/>
       <w:r>
         <w:rPr>
           <w:b/>
           <w:sz w:val="36"/>
           <w:szCs w:val="36"/>
         </w:rPr>
-        <w:t>Mehmethan Turan</w:t>
-      </w:r>
-    </w:p>
-    <w:p>
-      <w:pPr>
-        <w:jc w:val="center"/>
+        <w:t xml:space="preserve"> </w:t>
+      </w:r>
+      <w:proofErr w:type="spellStart"/>
+      <w:r>
         <w:rPr>
           <w:b/>
           <w:sz w:val="36"/>
           <w:szCs w:val="36"/>
         </w:rPr>
-      </w:pPr>
-      <w:r>
+        <w:t>Şahin</w:t>
+      </w:r>
+      <w:proofErr w:type="spellEnd"/>
+    </w:p>
+    <w:p>
+      <w:pPr>
+        <w:jc w:val="center"/>
         <w:rPr>
           <w:b/>
           <w:sz w:val="36"/>
           <w:szCs w:val="36"/>
         </w:rPr>
-        <w:t>Rıdvan Batuhan Arkan</w:t>
-      </w:r>
-    </w:p>
-    <w:p>
-      <w:pPr>
-        <w:jc w:val="center"/>
+      </w:pPr>
+      <w:proofErr w:type="spellStart"/>
+      <w:r>
         <w:rPr>
           <w:b/>
           <w:sz w:val="36"/>
           <w:szCs w:val="36"/>
         </w:rPr>
-      </w:pPr>
-    </w:p>
-    <w:p>
-      <w:pPr>
-        <w:jc w:val="center"/>
+        <w:t>Mehmethan</w:t>
+      </w:r>
+      <w:proofErr w:type="spellEnd"/>
+      <w:r>
         <w:rPr>
           <w:b/>
           <w:sz w:val="36"/>
           <w:szCs w:val="36"/>
         </w:rPr>
-      </w:pPr>
-    </w:p>
-    <w:p>
-      <w:pPr>
-        <w:jc w:val="center"/>
+        <w:t xml:space="preserve"> </w:t>
+      </w:r>
+      <w:proofErr w:type="spellStart"/>
+      <w:r>
         <w:rPr>
           <w:b/>
           <w:sz w:val="36"/>
           <w:szCs w:val="36"/>
         </w:rPr>
-      </w:pPr>
-      <w:r>
+        <w:t>Turan</w:t>
+      </w:r>
+      <w:proofErr w:type="spellEnd"/>
+    </w:p>
+    <w:p>
+      <w:pPr>
+        <w:jc w:val="center"/>
         <w:rPr>
           <w:b/>
           <w:sz w:val="36"/>
           <w:szCs w:val="36"/>
         </w:rPr>
-        <w:t>CSE 331 Operating Systems Design</w:t>
-      </w:r>
-    </w:p>
-    <w:p>
-      <w:pPr>
-        <w:jc w:val="center"/>
+      </w:pPr>
+      <w:proofErr w:type="spellStart"/>
+      <w:r>
         <w:rPr>
           <w:b/>
           <w:sz w:val="36"/>
           <w:szCs w:val="36"/>
         </w:rPr>
-      </w:pPr>
+        <w:t>Rıdvan</w:t>
+      </w:r>
+      <w:proofErr w:type="spellEnd"/>
       <w:r>
         <w:rPr>
           <w:b/>
           <w:sz w:val="36"/>
           <w:szCs w:val="36"/>
         </w:rPr>
-        <w:t>Term Project Report</w:t>
-      </w:r>
-    </w:p>
-    <w:p>
-      <w:pPr>
-        <w:jc w:val="center"/>
+        <w:t xml:space="preserve"> </w:t>
+      </w:r>
+      <w:proofErr w:type="spellStart"/>
+      <w:r>
         <w:rPr>
           <w:b/>
           <w:sz w:val="36"/>
           <w:szCs w:val="36"/>
         </w:rPr>
-      </w:pPr>
-    </w:p>
-    <w:p>
-      <w:pPr>
-        <w:jc w:val="center"/>
+        <w:t>Batuhan</w:t>
+      </w:r>
+      <w:proofErr w:type="spellEnd"/>
+      <w:r>
         <w:rPr>
           <w:b/>
           <w:sz w:val="36"/>
           <w:szCs w:val="36"/>
         </w:rPr>
-      </w:pPr>
-    </w:p>
-    <w:p>
-      <w:pPr>
-        <w:jc w:val="center"/>
+        <w:t xml:space="preserve"> </w:t>
+      </w:r>
+      <w:proofErr w:type="spellStart"/>
+      <w:r>
         <w:rPr>
           <w:b/>
           <w:sz w:val="36"/>
           <w:szCs w:val="36"/>
         </w:rPr>
-      </w:pPr>
+        <w:t>Arkan</w:t>
+      </w:r>
+      <w:proofErr w:type="spellEnd"/>
     </w:p>
     <w:p>
       <w:pPr>
@@ -224,17 +226,113 @@
         <w:jc w:val="center"/>
         <w:rPr>
           <w:b/>
+          <w:sz w:val="36"/>
+          <w:szCs w:val="36"/>
+        </w:rPr>
+      </w:pPr>
+    </w:p>
+    <w:p>
+      <w:pPr>
+        <w:jc w:val="center"/>
+        <w:rPr>
+          <w:b/>
+          <w:sz w:val="36"/>
+          <w:szCs w:val="36"/>
+        </w:rPr>
+      </w:pPr>
+      <w:r>
+        <w:rPr>
+          <w:b/>
+          <w:sz w:val="36"/>
+          <w:szCs w:val="36"/>
+        </w:rPr>
+        <w:t>CSE 331 Operating Systems Design</w:t>
+      </w:r>
+    </w:p>
+    <w:p>
+      <w:pPr>
+        <w:jc w:val="center"/>
+        <w:rPr>
+          <w:b/>
+          <w:sz w:val="36"/>
+          <w:szCs w:val="36"/>
+        </w:rPr>
+      </w:pPr>
+      <w:r>
+        <w:rPr>
+          <w:b/>
+          <w:sz w:val="36"/>
+          <w:szCs w:val="36"/>
+        </w:rPr>
+        <w:t>Term Project Report</w:t>
+      </w:r>
+    </w:p>
+    <w:p>
+      <w:pPr>
+        <w:jc w:val="center"/>
+        <w:rPr>
+          <w:b/>
+          <w:sz w:val="36"/>
+          <w:szCs w:val="36"/>
+        </w:rPr>
+      </w:pPr>
+    </w:p>
+    <w:p>
+      <w:pPr>
+        <w:jc w:val="center"/>
+        <w:rPr>
+          <w:b/>
+          <w:sz w:val="36"/>
+          <w:szCs w:val="36"/>
+        </w:rPr>
+      </w:pPr>
+    </w:p>
+    <w:p>
+      <w:pPr>
+        <w:jc w:val="center"/>
+        <w:rPr>
+          <w:b/>
+          <w:sz w:val="36"/>
+          <w:szCs w:val="36"/>
+        </w:rPr>
+      </w:pPr>
+    </w:p>
+    <w:p>
+      <w:pPr>
+        <w:jc w:val="center"/>
+        <w:rPr>
+          <w:b/>
+          <w:sz w:val="36"/>
+          <w:szCs w:val="36"/>
+        </w:rPr>
+      </w:pPr>
+    </w:p>
+    <w:p>
+      <w:pPr>
+        <w:jc w:val="center"/>
+        <w:rPr>
+          <w:b/>
           <w:sz w:val="32"/>
           <w:szCs w:val="32"/>
         </w:rPr>
       </w:pPr>
+      <w:proofErr w:type="spellStart"/>
       <w:r>
         <w:rPr>
           <w:b/>
           <w:sz w:val="32"/>
           <w:szCs w:val="32"/>
         </w:rPr>
-        <w:t>Yeditepe University</w:t>
+        <w:t>Yeditepe</w:t>
+      </w:r>
+      <w:proofErr w:type="spellEnd"/>
+      <w:r>
+        <w:rPr>
+          <w:b/>
+          <w:sz w:val="32"/>
+          <w:szCs w:val="32"/>
+        </w:rPr>
+        <w:t xml:space="preserve"> University</w:t>
       </w:r>
     </w:p>
     <w:p>
@@ -323,9 +421,37 @@
         <w:keepNext/>
         <w:keepLines/>
         <w:spacing w:before="480"/>
-      </w:pPr>
-      <w:r>
-        <w:t>With multiprogramming and multithreading come to computer world scheduling become very significant part of operating system. Computer’s perform rely on mostly scheduling algorithm that decide which process or thread execute or wait. This paper we are going to analyze computer performance with different scheduling algorithm and compare their performance.</w:t>
+        <w:ind w:left="0"/>
+      </w:pPr>
+      <w:r>
+        <w:t xml:space="preserve">This paper presents </w:t>
+      </w:r>
+      <w:proofErr w:type="spellStart"/>
+      <w:r>
+        <w:t>GTicket</w:t>
+      </w:r>
+      <w:proofErr w:type="spellEnd"/>
+      <w:r>
+        <w:t xml:space="preserve"> scheduling, a randomized </w:t>
+      </w:r>
+      <w:r>
+        <w:t xml:space="preserve">scheduling algorithm. With multiprogramming and multithreading becoming a norm in the computer world, process scheduling became a very significant part of the modern operating systems. A computers perform mostly relies in its scheduling algorithm. For that we need a fair scheduler. But with </w:t>
+      </w:r>
+      <w:proofErr w:type="spellStart"/>
+      <w:r>
+        <w:t>GTicket</w:t>
+      </w:r>
+      <w:proofErr w:type="spellEnd"/>
+      <w:r>
+        <w:t xml:space="preserve">, instead of processes being an important factor of a scheduler, we instead opted for a user group perspective. </w:t>
+      </w:r>
+      <w:proofErr w:type="spellStart"/>
+      <w:r>
+        <w:t>GTicket</w:t>
+      </w:r>
+      <w:proofErr w:type="spellEnd"/>
+      <w:r>
+        <w:t xml:space="preserve"> tries to be fair to the operating systems user groups, not its processes. We are going to discuss, test and analyze our performance metrics in the report.</w:t>
       </w:r>
     </w:p>
     <w:p>
@@ -333,15 +459,125 @@
         <w:keepNext/>
         <w:keepLines/>
         <w:spacing w:before="480"/>
+        <w:ind w:left="0"/>
+      </w:pPr>
+    </w:p>
+    <w:p>
+      <w:pPr>
+        <w:keepNext/>
+        <w:keepLines/>
+        <w:spacing w:before="480"/>
+        <w:ind w:left="0"/>
         <w:rPr>
           <w:b/>
           <w:sz w:val="28"/>
           <w:szCs w:val="28"/>
         </w:rPr>
       </w:pPr>
-      <w:r>
-        <w:br w:type="page"/>
-      </w:r>
+    </w:p>
+    <w:p>
+      <w:pPr>
+        <w:keepNext/>
+        <w:keepLines/>
+        <w:spacing w:before="480"/>
+        <w:ind w:left="0"/>
+        <w:rPr>
+          <w:b/>
+          <w:sz w:val="28"/>
+          <w:szCs w:val="28"/>
+        </w:rPr>
+      </w:pPr>
+    </w:p>
+    <w:p>
+      <w:pPr>
+        <w:keepNext/>
+        <w:keepLines/>
+        <w:spacing w:before="480"/>
+        <w:ind w:left="0"/>
+        <w:rPr>
+          <w:b/>
+          <w:sz w:val="28"/>
+          <w:szCs w:val="28"/>
+        </w:rPr>
+      </w:pPr>
+    </w:p>
+    <w:p>
+      <w:pPr>
+        <w:keepNext/>
+        <w:keepLines/>
+        <w:spacing w:before="480"/>
+        <w:ind w:left="0"/>
+        <w:rPr>
+          <w:b/>
+          <w:sz w:val="28"/>
+          <w:szCs w:val="28"/>
+        </w:rPr>
+      </w:pPr>
+    </w:p>
+    <w:p>
+      <w:pPr>
+        <w:keepNext/>
+        <w:keepLines/>
+        <w:spacing w:before="480"/>
+        <w:ind w:left="0"/>
+        <w:rPr>
+          <w:b/>
+          <w:sz w:val="28"/>
+          <w:szCs w:val="28"/>
+        </w:rPr>
+      </w:pPr>
+    </w:p>
+    <w:p>
+      <w:pPr>
+        <w:keepNext/>
+        <w:keepLines/>
+        <w:spacing w:before="480"/>
+        <w:ind w:left="0"/>
+        <w:rPr>
+          <w:b/>
+          <w:sz w:val="28"/>
+          <w:szCs w:val="28"/>
+        </w:rPr>
+      </w:pPr>
+    </w:p>
+    <w:p>
+      <w:pPr>
+        <w:keepNext/>
+        <w:keepLines/>
+        <w:spacing w:before="480"/>
+        <w:ind w:left="0"/>
+        <w:rPr>
+          <w:b/>
+          <w:sz w:val="28"/>
+          <w:szCs w:val="28"/>
+        </w:rPr>
+      </w:pPr>
+    </w:p>
+    <w:p>
+      <w:pPr>
+        <w:keepNext/>
+        <w:keepLines/>
+        <w:spacing w:before="480"/>
+        <w:ind w:left="0"/>
+        <w:rPr>
+          <w:b/>
+          <w:sz w:val="28"/>
+          <w:szCs w:val="28"/>
+        </w:rPr>
+      </w:pPr>
+    </w:p>
+    <w:p>
+      <w:pPr>
+        <w:keepNext/>
+        <w:keepLines/>
+        <w:spacing w:before="480"/>
+        <w:ind w:left="0"/>
+        <w:rPr>
+          <w:b/>
+          <w:sz w:val="28"/>
+          <w:szCs w:val="28"/>
+        </w:rPr>
+      </w:pPr>
     </w:p>
     <w:p>
       <w:pPr>
@@ -628,93 +864,247 @@
         <w:ind w:left="0" w:firstLine="720"/>
       </w:pPr>
       <w:r>
-        <w:t xml:space="preserve">In this project our group will change our normal scheduling policy in Linux Kernel 2.4.20 to the GTicket scheduling policy. We used Linux Kernel 2.4.20 since its ease of understanding and implementation of our scheduling policy. The scheduler is the part of an operating system that governs the process queue, which determines what to run next. </w:t>
-      </w:r>
-      <w:r>
-        <w:t>By deciding what process can run, the scheduler is responsible for best utilizing the system and giving the impression that multiple processes are simultaneously executing.</w:t>
-      </w:r>
-    </w:p>
-    <w:p>
-      <w:pPr>
-        <w:ind w:left="0"/>
-      </w:pPr>
-    </w:p>
-    <w:p>
-      <w:pPr>
-        <w:ind w:left="0"/>
-      </w:pPr>
+        <w:t xml:space="preserve">In the world of operating systems there are lots of scheduler options that we can choose. So before we start to talk about </w:t>
+      </w:r>
+      <w:proofErr w:type="spellStart"/>
+      <w:r>
+        <w:t>GTicket</w:t>
+      </w:r>
+      <w:proofErr w:type="spellEnd"/>
+      <w:r>
+        <w:t xml:space="preserve">, our scheduler that we implemented within the Linux Kernel 2.4, we want to inform the reader with other scheduler algorithms. </w:t>
+      </w:r>
+      <w:r>
+        <w:t>First of all we want to talk about Lottery Scheduler and MLFQ</w:t>
+      </w:r>
+      <w:r>
+        <w:t>.</w:t>
+      </w:r>
+    </w:p>
+    <w:p>
+      <w:pPr>
+        <w:ind w:left="0" w:firstLine="720"/>
+      </w:pPr>
+    </w:p>
+    <w:p>
+      <w:pPr>
+        <w:ind w:left="0" w:firstLine="720"/>
+      </w:pPr>
+      <w:r>
+        <w:t xml:space="preserve">Lottery scheduler is a scheduling algorithm that tries to fair share the system resources by giving every process a ticket value. </w:t>
+      </w:r>
+      <w:r>
+        <w:t xml:space="preserve">Processes are each assigned some number of lottery tickets, and the scheduler draws a random ticket to select the next process. The distribution of tickets </w:t>
+      </w:r>
+      <w:r>
+        <w:t>doesn’t need to be linear,</w:t>
+      </w:r>
+      <w:r>
+        <w:t xml:space="preserve"> granting a process more tickets provides it a relative higher chance of selection. This technique can be used to approximate other scheduling algorithms, such as </w:t>
+      </w:r>
+      <w:proofErr w:type="gramStart"/>
+      <w:r>
+        <w:t>Shortest</w:t>
+      </w:r>
+      <w:proofErr w:type="gramEnd"/>
+      <w:r>
+        <w:t xml:space="preserve"> job next and Fair-share scheduling.</w:t>
+      </w:r>
+    </w:p>
+    <w:p>
+      <w:pPr>
+        <w:ind w:left="0" w:firstLine="720"/>
+      </w:pPr>
+    </w:p>
+    <w:p>
+      <w:pPr>
+        <w:ind w:left="0" w:firstLine="720"/>
+      </w:pPr>
+      <w:r>
+        <w:t>MLFQ, or multi-level feedback queue</w:t>
+      </w:r>
+      <w:r>
+        <w:t xml:space="preserve"> is also </w:t>
+      </w:r>
+      <w:proofErr w:type="gramStart"/>
+      <w:r>
+        <w:t>an another</w:t>
+      </w:r>
+      <w:proofErr w:type="gramEnd"/>
+      <w:r>
+        <w:t xml:space="preserve"> scheduling algorithm that’s been used. It was</w:t>
+      </w:r>
+      <w:bookmarkStart w:id="1" w:name="_GoBack"/>
+      <w:bookmarkEnd w:id="1"/>
+    </w:p>
+    <w:p>
+      <w:pPr>
+        <w:ind w:left="0" w:firstLine="720"/>
+      </w:pPr>
+    </w:p>
+    <w:p>
+      <w:pPr>
+        <w:ind w:left="0" w:firstLine="720"/>
+      </w:pPr>
+      <w:r>
+        <w:t xml:space="preserve">In this project our group will change our normal scheduling policy in Linux Kernel 2.4.20 to the </w:t>
+      </w:r>
+      <w:proofErr w:type="spellStart"/>
+      <w:r>
+        <w:t>GTicket</w:t>
+      </w:r>
+      <w:proofErr w:type="spellEnd"/>
+      <w:r>
+        <w:t xml:space="preserve"> scheduling policy. We used Linux Kernel 2.4.20 since its ease of understanding and implementation of our scheduling policy. The scheduler is the part of an operating system that governs the process queue, which determines what to run next. By deciding what process can run, the scheduler is responsible for best utilizing the system and giving the impression that multiple processes are simultaneously executing.</w:t>
+      </w:r>
+    </w:p>
+    <w:p>
+      <w:pPr>
+        <w:ind w:left="0"/>
+      </w:pPr>
+    </w:p>
+    <w:p>
+      <w:pPr>
+        <w:ind w:left="0" w:firstLine="720"/>
+      </w:pPr>
+      <w:proofErr w:type="spellStart"/>
+      <w:r>
+        <w:t>GTicket</w:t>
+      </w:r>
+      <w:proofErr w:type="spellEnd"/>
+      <w:r>
+        <w:t xml:space="preserve"> scheduling is a type of process scheduling that runs quite differently from native Linux scheduler. In the native scheduler, the scheduler governs processes fairly. In our scheduler we take a different look at our fairness, and instead of running processes fairly, we give our user groups a fair way of schedule policy. For our team, each process starts with 8 tickets. Each process can hold a minimum of 1 ticket and maximum of 15 tickets. When the scheduler selects the next process what it does is first gets the maximum ticket count of the processes, and after taking the maximum value, it selects a random value between 1 to </w:t>
+      </w:r>
+      <w:r>
+        <w:lastRenderedPageBreak/>
+        <w:t>maximum ticket value. After all of that we finally select the next process by selecting a process in line that has a bigger value of tickets than our random value.</w:t>
+      </w:r>
+    </w:p>
+    <w:p>
+      <w:pPr>
+        <w:ind w:firstLine="567"/>
+      </w:pPr>
+      <w:r>
+        <w:t xml:space="preserve">        </w:t>
+      </w:r>
       <w:r>
         <w:tab/>
-        <w:t xml:space="preserve">GTicket scheduling is a type of a process scheduling that runs quite different from </w:t>
-      </w:r>
-      <w:r>
-        <w:t>native</w:t>
-      </w:r>
-      <w:r>
-        <w:t xml:space="preserve"> Linux scheduler. In the </w:t>
-      </w:r>
-      <w:r>
-        <w:t>native</w:t>
-      </w:r>
-      <w:r>
-        <w:t xml:space="preserve"> scheduler, the scheduler governs processes fairly. In our scheduler we take a different look at our fairness, and instead of running processes fairly, we give our user groups a fair way of schedule policy. For our team, each process starts with 8 tickets. Each process can hold minimum of 1 ticket and maximum of 15 tickets. When the scheduler selects the next process what it does is first gets the maximum ticket count of the processes, and after taking the maximum value, it selects a random value between 1 to maximum ticket value. After all of that we finally select the next process by selecting a process in line that has bigger value of tickets than our random value.</w:t>
-      </w:r>
-    </w:p>
-    <w:p>
-      <w:pPr>
-        <w:ind w:left="0"/>
-      </w:pPr>
+      </w:r>
+    </w:p>
+    <w:p>
+      <w:pPr>
+        <w:ind w:left="0" w:firstLine="720"/>
+      </w:pPr>
+      <w:r>
+        <w:t xml:space="preserve">The kernel stores the list of processes in a circular doubly linked list called the </w:t>
+      </w:r>
+      <w:proofErr w:type="spellStart"/>
+      <w:r>
+        <w:t>task_list</w:t>
+      </w:r>
+      <w:proofErr w:type="spellEnd"/>
+      <w:r>
+        <w:t xml:space="preserve">. Each element in the task list is a process descriptor of the </w:t>
+      </w:r>
+      <w:proofErr w:type="spellStart"/>
+      <w:r>
+        <w:t>struct</w:t>
+      </w:r>
+      <w:proofErr w:type="spellEnd"/>
+      <w:r>
+        <w:t xml:space="preserve"> </w:t>
+      </w:r>
+      <w:proofErr w:type="spellStart"/>
+      <w:r>
+        <w:t>task_struct</w:t>
+      </w:r>
+      <w:proofErr w:type="spellEnd"/>
+      <w:r>
+        <w:t>, which is defined in &lt;</w:t>
+      </w:r>
+      <w:proofErr w:type="spellStart"/>
+      <w:r>
+        <w:t>linux</w:t>
+      </w:r>
+      <w:proofErr w:type="spellEnd"/>
+      <w:r>
+        <w:t>/</w:t>
+      </w:r>
+      <w:proofErr w:type="spellStart"/>
+      <w:r>
+        <w:t>sched.h</w:t>
+      </w:r>
+      <w:proofErr w:type="spellEnd"/>
+      <w:r>
+        <w:t xml:space="preserve">&gt;. The task structure contains all the information about a specific process. We want to change the </w:t>
+      </w:r>
+      <w:proofErr w:type="spellStart"/>
+      <w:r>
+        <w:t>linux</w:t>
+      </w:r>
+      <w:proofErr w:type="spellEnd"/>
+      <w:r>
+        <w:t xml:space="preserve"> scheduling policy into lottery scheduling policy. For doing that we need to create a ticket number integer variable in </w:t>
+      </w:r>
+      <w:proofErr w:type="spellStart"/>
+      <w:r>
+        <w:t>task_struct</w:t>
+      </w:r>
+      <w:proofErr w:type="spellEnd"/>
+      <w:r>
+        <w:t xml:space="preserve"> and initialize it 8 when the process instantly created, in </w:t>
+      </w:r>
+      <w:proofErr w:type="spellStart"/>
+      <w:r>
+        <w:t>fork.c</w:t>
+      </w:r>
+      <w:proofErr w:type="spellEnd"/>
+      <w:r>
+        <w:t>.</w:t>
+      </w:r>
+    </w:p>
+    <w:p>
+      <w:pPr>
+        <w:ind w:firstLine="567"/>
+      </w:pPr>
+      <w:r>
+        <w:t xml:space="preserve">        </w:t>
+      </w:r>
       <w:r>
         <w:tab/>
       </w:r>
     </w:p>
     <w:p>
       <w:pPr>
-        <w:ind w:left="0"/>
-      </w:pPr>
-      <w:r>
-        <w:tab/>
-      </w:r>
-      <w:r>
-        <w:t>The kernel stores the list of processes in a circular doubly l</w:t>
-      </w:r>
-      <w:r>
-        <w:t>inked list called the task_list</w:t>
-      </w:r>
-      <w:r>
-        <w:t>. Each element in the task list is a process descriptor of the struct task_struct, which is defined in &lt;linux/sched.h&gt;. The task structure contains all the information about a specific process. We want to change to linux scheduling policy into lottery scheduling policy we need to create ticket number integer variable in</w:t>
-      </w:r>
-      <w:r>
-        <w:t xml:space="preserve"> task_struct and initialize it 8</w:t>
-      </w:r>
-      <w:r>
-        <w:t xml:space="preserve"> when process instantly created, in fork.c</w:t>
-      </w:r>
-      <w:r>
-        <w:t>.</w:t>
-      </w:r>
-    </w:p>
-    <w:p>
-      <w:pPr>
-        <w:ind w:left="0"/>
-      </w:pPr>
-      <w:r>
-        <w:tab/>
-      </w:r>
-    </w:p>
-    <w:p>
-      <w:pPr>
-        <w:ind w:left="0"/>
-      </w:pPr>
-      <w:r>
-        <w:tab/>
-        <w:t>We don’t want to delete the native scheduling policy, because we want to compare it to GTicket and get to a conclusion. We created a system call named pteamt and initialized a value named gticket_policy in it to switch between the scheduler policies.</w:t>
-      </w:r>
-    </w:p>
-    <w:p>
-      <w:pPr>
-        <w:ind w:firstLine="567"/>
-      </w:pPr>
+        <w:ind w:left="0" w:firstLine="720"/>
+      </w:pPr>
+      <w:r>
+        <w:t xml:space="preserve">We don’t want to delete the native scheduling policy, because we want to compare it to </w:t>
+      </w:r>
+      <w:proofErr w:type="spellStart"/>
+      <w:r>
+        <w:t>GTicket</w:t>
+      </w:r>
+      <w:proofErr w:type="spellEnd"/>
+      <w:r>
+        <w:t xml:space="preserve"> and get to a conclusion. We created a system call named </w:t>
+      </w:r>
+      <w:proofErr w:type="spellStart"/>
+      <w:r>
+        <w:t>pteamt</w:t>
+      </w:r>
+      <w:proofErr w:type="spellEnd"/>
+      <w:r>
+        <w:t xml:space="preserve"> and initialized a value named </w:t>
+      </w:r>
+      <w:proofErr w:type="spellStart"/>
+      <w:r>
+        <w:t>gticket_policy</w:t>
+      </w:r>
+      <w:proofErr w:type="spellEnd"/>
+      <w:r>
+        <w:t xml:space="preserve"> in it to switch between the scheduler policies.</w:t>
+      </w:r>
     </w:p>
     <w:p/>
     <w:p>
@@ -731,10 +1121,9 @@
         </w:numPr>
         <w:ind w:left="555" w:hanging="357"/>
       </w:pPr>
-      <w:bookmarkStart w:id="1" w:name="_30j0zll" w:colFirst="0" w:colLast="0"/>
-      <w:bookmarkEnd w:id="1"/>
-      <w:r>
-        <w:lastRenderedPageBreak/>
+      <w:bookmarkStart w:id="2" w:name="_30j0zll" w:colFirst="0" w:colLast="0"/>
+      <w:bookmarkEnd w:id="2"/>
+      <w:r>
         <w:t>DESIGN and IMPLEMENTATION</w:t>
       </w:r>
     </w:p>
@@ -762,7 +1151,25 @@
           <w:sz w:val="28"/>
           <w:szCs w:val="28"/>
         </w:rPr>
-        <w:t>Changes in &lt;sched.h&gt;</w:t>
+        <w:t>Changes in &lt;</w:t>
+      </w:r>
+      <w:proofErr w:type="spellStart"/>
+      <w:r>
+        <w:rPr>
+          <w:b/>
+          <w:sz w:val="28"/>
+          <w:szCs w:val="28"/>
+        </w:rPr>
+        <w:t>sched.h</w:t>
+      </w:r>
+      <w:proofErr w:type="spellEnd"/>
+      <w:r>
+        <w:rPr>
+          <w:b/>
+          <w:sz w:val="28"/>
+          <w:szCs w:val="28"/>
+        </w:rPr>
+        <w:t>&gt;</w:t>
       </w:r>
     </w:p>
     <w:p>
@@ -770,10 +1177,50 @@
         <w:ind w:left="0" w:firstLine="716"/>
       </w:pPr>
       <w:r>
-        <w:t>In sched.h we need to declare all the variables that we are going to use in our scheduler. Because in our scheduling policy, we give every process a ticket, unlike the native scheduler. That’s why we initialize our ticket number as nr_tickets. After that we also declare the last_reached and group_flag variables.</w:t>
-      </w:r>
-      <w:r>
-        <w:t xml:space="preserve"> We’ll talk about group_flag in detail at 2.3 of our report.</w:t>
+        <w:t xml:space="preserve">In </w:t>
+      </w:r>
+      <w:proofErr w:type="spellStart"/>
+      <w:r>
+        <w:t>sched.h</w:t>
+      </w:r>
+      <w:proofErr w:type="spellEnd"/>
+      <w:r>
+        <w:t xml:space="preserve"> we need to declare all the variables that we are going to use in our scheduler. Because in our scheduling policy, we give every process a ticket, unlike the native scheduler. That’s why we initialize our ticket number as </w:t>
+      </w:r>
+      <w:proofErr w:type="spellStart"/>
+      <w:r>
+        <w:t>nr_tickets</w:t>
+      </w:r>
+      <w:proofErr w:type="spellEnd"/>
+      <w:r>
+        <w:t xml:space="preserve">. After that we also declare the </w:t>
+      </w:r>
+      <w:proofErr w:type="spellStart"/>
+      <w:r>
+        <w:t>last_reached</w:t>
+      </w:r>
+      <w:proofErr w:type="spellEnd"/>
+      <w:r>
+        <w:t xml:space="preserve"> and </w:t>
+      </w:r>
+      <w:proofErr w:type="spellStart"/>
+      <w:r>
+        <w:t>group_flag</w:t>
+      </w:r>
+      <w:proofErr w:type="spellEnd"/>
+      <w:r>
+        <w:t xml:space="preserve"> variables.</w:t>
+      </w:r>
+      <w:r>
+        <w:t xml:space="preserve"> We’ll talk about </w:t>
+      </w:r>
+      <w:proofErr w:type="spellStart"/>
+      <w:r>
+        <w:t>group_flag</w:t>
+      </w:r>
+      <w:proofErr w:type="spellEnd"/>
+      <w:r>
+        <w:t xml:space="preserve"> in detail at 2.3 of our report.</w:t>
       </w:r>
     </w:p>
     <w:p>
@@ -825,7 +1272,15 @@
         <w:jc w:val="left"/>
       </w:pPr>
       <w:r>
-        <w:t>The reason why we declare our last_reached variable is that we use jiffies in our scheduler, which has the type unsigned long.</w:t>
+        <w:t xml:space="preserve">The reason why we declare our </w:t>
+      </w:r>
+      <w:proofErr w:type="spellStart"/>
+      <w:r>
+        <w:t>last_reached</w:t>
+      </w:r>
+      <w:proofErr w:type="spellEnd"/>
+      <w:r>
+        <w:t xml:space="preserve"> variable is that we use jiffies in our scheduler, which has the type unsigned long.</w:t>
       </w:r>
     </w:p>
     <w:p>
@@ -853,26 +1308,61 @@
           <w:sz w:val="28"/>
           <w:szCs w:val="28"/>
         </w:rPr>
-        <w:t>Changes in &lt;fork.c&gt;</w:t>
-      </w:r>
-    </w:p>
-    <w:p>
+        <w:t>Changes in &lt;</w:t>
+      </w:r>
+      <w:proofErr w:type="spellStart"/>
       <w:r>
         <w:rPr>
           <w:b/>
           <w:sz w:val="28"/>
           <w:szCs w:val="28"/>
         </w:rPr>
+        <w:t>fork.c</w:t>
+      </w:r>
+      <w:proofErr w:type="spellEnd"/>
+      <w:r>
+        <w:rPr>
+          <w:b/>
+          <w:sz w:val="28"/>
+          <w:szCs w:val="28"/>
+        </w:rPr>
+        <w:t>&gt;</w:t>
+      </w:r>
+    </w:p>
+    <w:p>
+      <w:r>
+        <w:rPr>
+          <w:b/>
+          <w:sz w:val="28"/>
+          <w:szCs w:val="28"/>
+        </w:rPr>
+        <w:lastRenderedPageBreak/>
         <w:tab/>
       </w:r>
       <w:r>
-        <w:t xml:space="preserve">In fork.c we need to add few variables in order to use our </w:t>
+        <w:t xml:space="preserve">In </w:t>
+      </w:r>
+      <w:proofErr w:type="spellStart"/>
+      <w:r>
+        <w:t>fork.c</w:t>
+      </w:r>
+      <w:proofErr w:type="spellEnd"/>
+      <w:r>
+        <w:t xml:space="preserve"> we need to add few variables in order to use our </w:t>
       </w:r>
       <w:r>
         <w:t>scheduler</w:t>
       </w:r>
       <w:r>
-        <w:t xml:space="preserve"> policy. Fork.c initiates all the </w:t>
+        <w:t xml:space="preserve"> policy. </w:t>
+      </w:r>
+      <w:proofErr w:type="spellStart"/>
+      <w:r>
+        <w:t>Fork.c</w:t>
+      </w:r>
+      <w:proofErr w:type="spellEnd"/>
+      <w:r>
+        <w:t xml:space="preserve"> initiates all the </w:t>
       </w:r>
       <w:r>
         <w:t>important</w:t>
@@ -881,12 +1371,23 @@
         <w:t xml:space="preserve"> variables for us. </w:t>
       </w:r>
       <w:r>
-        <w:t xml:space="preserve">When a </w:t>
-      </w:r>
-      <w:bookmarkStart w:id="2" w:name="_GoBack"/>
-      <w:bookmarkEnd w:id="2"/>
-      <w:r>
-        <w:t>new process is created, we define the number of tickets that it has as 8. We also define the last_reached variable as jiffies. And at last we declare the group_flag as 0.</w:t>
+        <w:t xml:space="preserve">When a new process is created, we define the number of tickets that it has as 8. We also define the </w:t>
+      </w:r>
+      <w:proofErr w:type="spellStart"/>
+      <w:r>
+        <w:t>last_reached</w:t>
+      </w:r>
+      <w:proofErr w:type="spellEnd"/>
+      <w:r>
+        <w:t xml:space="preserve"> variable as jiffies. And at last we declare the </w:t>
+      </w:r>
+      <w:proofErr w:type="spellStart"/>
+      <w:r>
+        <w:t>group_flag</w:t>
+      </w:r>
+      <w:proofErr w:type="spellEnd"/>
+      <w:r>
+        <w:t xml:space="preserve"> as 0.</w:t>
       </w:r>
     </w:p>
     <w:p/>
@@ -906,14 +1407,67 @@
     <w:p>
       <w:r>
         <w:tab/>
-        <w:t xml:space="preserve">The reason why we set numbers in the pointer p is that the fork.c declares our task_struct as p in our do_fork() function. We are also going to use task_struct in sched.c, because all processes </w:t>
+        <w:t xml:space="preserve">The reason why we set numbers in the pointer p is that the </w:t>
+      </w:r>
+      <w:proofErr w:type="spellStart"/>
+      <w:r>
+        <w:t>fork.c</w:t>
+      </w:r>
+      <w:proofErr w:type="spellEnd"/>
+      <w:r>
+        <w:t xml:space="preserve"> declares our </w:t>
+      </w:r>
+      <w:proofErr w:type="spellStart"/>
+      <w:r>
+        <w:t>task_struct</w:t>
+      </w:r>
+      <w:proofErr w:type="spellEnd"/>
+      <w:r>
+        <w:t xml:space="preserve"> as p in our </w:t>
+      </w:r>
+      <w:proofErr w:type="spellStart"/>
+      <w:r>
+        <w:t>do_</w:t>
+      </w:r>
+      <w:proofErr w:type="gramStart"/>
+      <w:r>
+        <w:t>fork</w:t>
+      </w:r>
+      <w:proofErr w:type="spellEnd"/>
+      <w:r>
+        <w:t>(</w:t>
+      </w:r>
+      <w:proofErr w:type="gramEnd"/>
+      <w:r>
+        <w:t xml:space="preserve">) function. We are also going to use </w:t>
+      </w:r>
+      <w:proofErr w:type="spellStart"/>
+      <w:r>
+        <w:t>task_struct</w:t>
+      </w:r>
+      <w:proofErr w:type="spellEnd"/>
+      <w:r>
+        <w:t xml:space="preserve"> in </w:t>
+      </w:r>
+      <w:proofErr w:type="spellStart"/>
+      <w:r>
+        <w:t>sched.c</w:t>
+      </w:r>
+      <w:proofErr w:type="spellEnd"/>
+      <w:r>
+        <w:t xml:space="preserve">, because all processes </w:t>
       </w:r>
       <w:r>
         <w:t>does contain</w:t>
       </w:r>
       <w:r>
-        <w:t xml:space="preserve"> task_struct</w:t>
-      </w:r>
+        <w:t xml:space="preserve"> </w:t>
+      </w:r>
+      <w:proofErr w:type="spellStart"/>
+      <w:r>
+        <w:t>task_struct</w:t>
+      </w:r>
+      <w:proofErr w:type="spellEnd"/>
       <w:r>
         <w:t xml:space="preserve">. </w:t>
       </w:r>
@@ -949,8 +1503,25 @@
           <w:sz w:val="28"/>
           <w:szCs w:val="28"/>
         </w:rPr>
-        <w:lastRenderedPageBreak/>
-        <w:t>Changes in &lt;sched.c&gt;</w:t>
+        <w:t>Changes in &lt;</w:t>
+      </w:r>
+      <w:proofErr w:type="spellStart"/>
+      <w:r>
+        <w:rPr>
+          <w:b/>
+          <w:sz w:val="28"/>
+          <w:szCs w:val="28"/>
+        </w:rPr>
+        <w:t>sched.c</w:t>
+      </w:r>
+      <w:proofErr w:type="spellEnd"/>
+      <w:r>
+        <w:rPr>
+          <w:b/>
+          <w:sz w:val="28"/>
+          <w:szCs w:val="28"/>
+        </w:rPr>
+        <w:t>&gt;</w:t>
       </w:r>
     </w:p>
     <w:p>
@@ -1069,7 +1640,23 @@
         <w:ind w:left="0" w:firstLine="720"/>
       </w:pPr>
       <w:r>
-        <w:t>If gticket_policy is 0, we’ll use the standard schedule policy, and if it’s 1 we’ll use GTicket schedule policy.</w:t>
+        <w:t xml:space="preserve">If </w:t>
+      </w:r>
+      <w:proofErr w:type="spellStart"/>
+      <w:r>
+        <w:t>gticket_policy</w:t>
+      </w:r>
+      <w:proofErr w:type="spellEnd"/>
+      <w:r>
+        <w:t xml:space="preserve"> is 0, we’ll use the standard schedule policy, and if it’s 1 we’ll use </w:t>
+      </w:r>
+      <w:proofErr w:type="spellStart"/>
+      <w:r>
+        <w:t>GTicket</w:t>
+      </w:r>
+      <w:proofErr w:type="spellEnd"/>
+      <w:r>
+        <w:t xml:space="preserve"> schedule policy.</w:t>
       </w:r>
     </w:p>
     <w:p>
@@ -1082,7 +1669,15 @@
         <w:ind w:left="0" w:firstLine="720"/>
       </w:pPr>
       <w:r>
-        <w:t>After we switch to GTicket scheduler, what we do first is that we update our ticket values.</w:t>
+        <w:t xml:space="preserve">After we switch to </w:t>
+      </w:r>
+      <w:proofErr w:type="spellStart"/>
+      <w:r>
+        <w:t>GTicket</w:t>
+      </w:r>
+      <w:proofErr w:type="spellEnd"/>
+      <w:r>
+        <w:t xml:space="preserve"> scheduler, what we do first is that we update our ticket values.</w:t>
       </w:r>
     </w:p>
     <w:p>
@@ -1091,6 +1686,7 @@
         <w:jc w:val="center"/>
       </w:pPr>
       <w:r>
+        <w:lastRenderedPageBreak/>
         <w:pict>
           <v:shape id="_x0000_i1028" type="#_x0000_t75" style="width:461.4pt;height:181.2pt">
             <v:imagedata r:id="rId14" o:title="Ek Açıklama 2020-05-20 041331"/>
@@ -1108,7 +1704,47 @@
         <w:ind w:left="0" w:firstLine="720"/>
       </w:pPr>
       <w:r>
-        <w:t>In 612 we say to the scheduler that we want to do a loop in our run_list and look at every processes last_reached value. If the process were to be wait less than 20 ms and has more than 1 ticket, we decrement a ticket from it. If the process were to be wait more than 200 ms and has less than 15 ticket we increment a ticket from it. We also reset the last_reached value after setting the ticket values.</w:t>
+        <w:t xml:space="preserve">In 612 we say to the scheduler that we want to do a loop in our </w:t>
+      </w:r>
+      <w:proofErr w:type="spellStart"/>
+      <w:r>
+        <w:t>run_list</w:t>
+      </w:r>
+      <w:proofErr w:type="spellEnd"/>
+      <w:r>
+        <w:t xml:space="preserve"> and look at every processes </w:t>
+      </w:r>
+      <w:proofErr w:type="spellStart"/>
+      <w:r>
+        <w:t>last_reached</w:t>
+      </w:r>
+      <w:proofErr w:type="spellEnd"/>
+      <w:r>
+        <w:t xml:space="preserve"> value. If the process were to be wait less than 20 </w:t>
+      </w:r>
+      <w:proofErr w:type="spellStart"/>
+      <w:r>
+        <w:t>ms</w:t>
+      </w:r>
+      <w:proofErr w:type="spellEnd"/>
+      <w:r>
+        <w:t xml:space="preserve"> and has more than 1 ticket, we decrement a ticket from it. If the process were to be wait more than 200 </w:t>
+      </w:r>
+      <w:proofErr w:type="spellStart"/>
+      <w:r>
+        <w:t>ms</w:t>
+      </w:r>
+      <w:proofErr w:type="spellEnd"/>
+      <w:r>
+        <w:t xml:space="preserve"> and has less than 15 ticket we increment a ticket from it. We also reset the </w:t>
+      </w:r>
+      <w:proofErr w:type="spellStart"/>
+      <w:r>
+        <w:t>last_reached</w:t>
+      </w:r>
+      <w:proofErr w:type="spellEnd"/>
+      <w:r>
+        <w:t xml:space="preserve"> value after setting the ticket values.</w:t>
       </w:r>
     </w:p>
     <w:p>
@@ -1136,8 +1772,23 @@
         <w:ind w:left="0" w:firstLine="720"/>
       </w:pPr>
       <w:r>
-        <w:lastRenderedPageBreak/>
-        <w:t>In 628 we declare our maxticketvalue as 1 and gflagsum as 0. It’ll be useful on the next parts of our scheduler design.</w:t>
+        <w:t xml:space="preserve">In 628 we declare our </w:t>
+      </w:r>
+      <w:proofErr w:type="spellStart"/>
+      <w:r>
+        <w:t>maxticketvalue</w:t>
+      </w:r>
+      <w:proofErr w:type="spellEnd"/>
+      <w:r>
+        <w:t xml:space="preserve"> as 1 and </w:t>
+      </w:r>
+      <w:proofErr w:type="spellStart"/>
+      <w:r>
+        <w:t>gflagsum</w:t>
+      </w:r>
+      <w:proofErr w:type="spellEnd"/>
+      <w:r>
+        <w:t xml:space="preserve"> as 0. It’ll be useful on the next parts of our scheduler design.</w:t>
       </w:r>
     </w:p>
     <w:p>
@@ -1158,7 +1809,23 @@
         <w:ind w:left="0" w:firstLine="720"/>
       </w:pPr>
       <w:r>
-        <w:t xml:space="preserve">If the number of tickets in a specific process is more than maxticketvalue, we will assign the value of it to maxticketvalue. </w:t>
+        <w:t xml:space="preserve">If the number of tickets in a specific process is more than </w:t>
+      </w:r>
+      <w:proofErr w:type="spellStart"/>
+      <w:r>
+        <w:t>maxticketvalue</w:t>
+      </w:r>
+      <w:proofErr w:type="spellEnd"/>
+      <w:r>
+        <w:t xml:space="preserve">, we will assign the value of it to </w:t>
+      </w:r>
+      <w:proofErr w:type="spellStart"/>
+      <w:r>
+        <w:t>maxticketvalue</w:t>
+      </w:r>
+      <w:proofErr w:type="spellEnd"/>
+      <w:r>
+        <w:t xml:space="preserve">. </w:t>
       </w:r>
     </w:p>
     <w:p>
@@ -1166,7 +1833,31 @@
         <w:ind w:left="0" w:firstLine="720"/>
       </w:pPr>
       <w:r>
-        <w:t>Whilst we are looping in the run_list, we also sum all of the group_flag variables in gflagsum because of the next part of our code:</w:t>
+        <w:t xml:space="preserve">Whilst we are looping in the </w:t>
+      </w:r>
+      <w:proofErr w:type="spellStart"/>
+      <w:r>
+        <w:t>run_list</w:t>
+      </w:r>
+      <w:proofErr w:type="spellEnd"/>
+      <w:r>
+        <w:t xml:space="preserve">, we also sum all of the </w:t>
+      </w:r>
+      <w:proofErr w:type="spellStart"/>
+      <w:r>
+        <w:t>group_flag</w:t>
+      </w:r>
+      <w:proofErr w:type="spellEnd"/>
+      <w:r>
+        <w:t xml:space="preserve"> variables in </w:t>
+      </w:r>
+      <w:proofErr w:type="spellStart"/>
+      <w:r>
+        <w:t>gflagsum</w:t>
+      </w:r>
+      <w:proofErr w:type="spellEnd"/>
+      <w:r>
+        <w:t xml:space="preserve"> because of the next part of our code:</w:t>
       </w:r>
     </w:p>
     <w:p>
@@ -1180,6 +1871,7 @@
         <w:jc w:val="center"/>
       </w:pPr>
       <w:r>
+        <w:lastRenderedPageBreak/>
         <w:pict>
           <v:shape id="_x0000_i1030" type="#_x0000_t75" style="width:454.2pt;height:105.6pt">
             <v:imagedata r:id="rId16" o:title="Ek Açıklama 2020-05-20 041406"/>
@@ -1219,10 +1911,50 @@
         <w:ind w:left="0" w:firstLine="720"/>
       </w:pPr>
       <w:r>
-        <w:t xml:space="preserve">In line 647 we start to get a random value. Using get_random_bytes() function in line 648 we assign a random number in our variable randomvariable. In line </w:t>
-      </w:r>
-      <w:r>
-        <w:t>649, we check if it’s negative or not, we don’t want a number that’s negative. We also use modulus to get a number from 0 to our maxticketvalue number. Because a random number can be anything. And at last in line 651 we check if our randomnumber is 0 or not, we also don’t want a random variable that equals to 0.</w:t>
+        <w:t xml:space="preserve">In line 647 we start to get a random value. Using </w:t>
+      </w:r>
+      <w:proofErr w:type="spellStart"/>
+      <w:r>
+        <w:t>get_random_</w:t>
+      </w:r>
+      <w:proofErr w:type="gramStart"/>
+      <w:r>
+        <w:t>bytes</w:t>
+      </w:r>
+      <w:proofErr w:type="spellEnd"/>
+      <w:r>
+        <w:t>(</w:t>
+      </w:r>
+      <w:proofErr w:type="gramEnd"/>
+      <w:r>
+        <w:t xml:space="preserve">) function in line 648 we assign a random number in our variable </w:t>
+      </w:r>
+      <w:proofErr w:type="spellStart"/>
+      <w:r>
+        <w:t>randomvariable</w:t>
+      </w:r>
+      <w:proofErr w:type="spellEnd"/>
+      <w:r>
+        <w:t xml:space="preserve">. In line </w:t>
+      </w:r>
+      <w:r>
+        <w:t xml:space="preserve">649, we check if it’s negative or not, we don’t want a number that’s negative. We also use modulus to get a number from 0 to our </w:t>
+      </w:r>
+      <w:proofErr w:type="spellStart"/>
+      <w:r>
+        <w:t>maxticketvalue</w:t>
+      </w:r>
+      <w:proofErr w:type="spellEnd"/>
+      <w:r>
+        <w:t xml:space="preserve"> number. Because a random number can be anything. And at last in line 651 we check if our </w:t>
+      </w:r>
+      <w:proofErr w:type="spellStart"/>
+      <w:r>
+        <w:t>randomnumber</w:t>
+      </w:r>
+      <w:proofErr w:type="spellEnd"/>
+      <w:r>
+        <w:t xml:space="preserve"> is 0 or not, we also don’t want a random variable that equals to 0.</w:t>
       </w:r>
     </w:p>
     <w:p>
@@ -1231,7 +1963,6 @@
         <w:jc w:val="center"/>
       </w:pPr>
       <w:r>
-        <w:lastRenderedPageBreak/>
         <w:pict>
           <v:shape id="_x0000_i1032" type="#_x0000_t75" style="width:461.4pt;height:132.6pt">
             <v:imagedata r:id="rId18" o:title="Ek Açıklama 2020-05-20 041457"/>
@@ -1266,6 +1997,7 @@
         <w:jc w:val="center"/>
       </w:pPr>
       <w:r>
+        <w:lastRenderedPageBreak/>
         <w:pict>
           <v:shape id="_x0000_i1033" type="#_x0000_t75" style="width:462pt;height:127.2pt">
             <v:imagedata r:id="rId19" o:title="Ek Açıklama 2020-05-20 041516"/>
@@ -1299,7 +2031,39 @@
         <w:ind w:left="0" w:firstLine="720"/>
       </w:pPr>
       <w:r>
-        <w:t>Our variable rungid is declared in line 558 of sched.c. It has the type gid_t because in the task_struct of every process we contain them with the same variable type.</w:t>
+        <w:t xml:space="preserve">Our variable </w:t>
+      </w:r>
+      <w:proofErr w:type="spellStart"/>
+      <w:r>
+        <w:t>rungid</w:t>
+      </w:r>
+      <w:proofErr w:type="spellEnd"/>
+      <w:r>
+        <w:t xml:space="preserve"> is declared in line 558 of </w:t>
+      </w:r>
+      <w:proofErr w:type="spellStart"/>
+      <w:r>
+        <w:t>sched.c</w:t>
+      </w:r>
+      <w:proofErr w:type="spellEnd"/>
+      <w:r>
+        <w:t xml:space="preserve">. It has the type </w:t>
+      </w:r>
+      <w:proofErr w:type="spellStart"/>
+      <w:r>
+        <w:t>gid_t</w:t>
+      </w:r>
+      <w:proofErr w:type="spellEnd"/>
+      <w:r>
+        <w:t xml:space="preserve"> because in the </w:t>
+      </w:r>
+      <w:proofErr w:type="spellStart"/>
+      <w:r>
+        <w:t>task_struct</w:t>
+      </w:r>
+      <w:proofErr w:type="spellEnd"/>
+      <w:r>
+        <w:t xml:space="preserve"> of every process we contain them with the same variable type.</w:t>
       </w:r>
     </w:p>
     <w:p/>
@@ -1330,7 +2094,6 @@
       <w:bookmarkStart w:id="3" w:name="_2jxsxqh" w:colFirst="0" w:colLast="0"/>
       <w:bookmarkEnd w:id="3"/>
       <w:r>
-        <w:lastRenderedPageBreak/>
         <w:t xml:space="preserve">TESTS and RESULTS </w:t>
       </w:r>
     </w:p>
@@ -1338,13 +2101,8 @@
     <w:p/>
     <w:p>
       <w:pPr>
-        <w:ind w:firstLine="567"/>
-      </w:pPr>
-    </w:p>
-    <w:p>
-      <w:r>
-        <w:br w:type="page"/>
-      </w:r>
+        <w:ind w:left="0"/>
+      </w:pPr>
     </w:p>
     <w:p>
       <w:pPr>
@@ -1358,7 +2116,6 @@
       <w:bookmarkStart w:id="4" w:name="_qsh70q" w:colFirst="0" w:colLast="0"/>
       <w:bookmarkEnd w:id="4"/>
       <w:r>
-        <w:lastRenderedPageBreak/>
         <w:t xml:space="preserve"> CONCLUSION</w:t>
       </w:r>
     </w:p>
@@ -1379,17 +2136,43 @@
         <w:t>REFERENCES</w:t>
       </w:r>
     </w:p>
+    <w:p>
+      <w:pPr>
+        <w:ind w:left="0"/>
+      </w:pPr>
+    </w:p>
+    <w:p>
+      <w:pPr>
+        <w:ind w:left="0"/>
+      </w:pPr>
+      <w:hyperlink r:id="rId21" w:history="1">
+        <w:r>
+          <w:rPr>
+            <w:rStyle w:val="Kpr"/>
+          </w:rPr>
+          <w:t>https://www.usenix.org/legacy/publications/library/proceedings/osdi/full_papers/waldspurger.pdf</w:t>
+        </w:r>
+      </w:hyperlink>
+    </w:p>
+    <w:p>
+      <w:pPr>
+        <w:ind w:left="0"/>
+      </w:pPr>
+      <w:hyperlink r:id="rId22" w:history="1">
+        <w:r>
+          <w:rPr>
+            <w:rStyle w:val="Kpr"/>
+          </w:rPr>
+          <w:t>http://pages.cs.wisc.edu/~remzi/OSTEP/</w:t>
+        </w:r>
+      </w:hyperlink>
+    </w:p>
     <w:p/>
-    <w:p/>
-    <w:p/>
-    <w:p/>
-    <w:p/>
-    <w:p/>
-    <w:p/>
-    <w:p/>
-    <w:p/>
-    <w:p/>
-    <w:p/>
+    <w:p>
+      <w:pPr>
+        <w:ind w:left="0"/>
+      </w:pPr>
+    </w:p>
     <w:p/>
     <w:p/>
     <w:p/>
@@ -1460,7 +2243,7 @@
       <w:rPr>
         <w:noProof/>
       </w:rPr>
-      <w:t>5</w:t>
+      <w:t>10</w:t>
     </w:r>
     <w:r>
       <w:fldChar w:fldCharType="end"/>
@@ -2213,6 +2996,18 @@
       <w:contextualSpacing/>
     </w:pPr>
   </w:style>
+  <w:style w:type="character" w:styleId="Kpr">
+    <w:name w:val="Hyperlink"/>
+    <w:basedOn w:val="VarsaylanParagrafYazTipi"/>
+    <w:uiPriority w:val="99"/>
+    <w:semiHidden/>
+    <w:unhideWhenUsed/>
+    <w:rsid w:val="00A35749"/>
+    <w:rPr>
+      <w:color w:val="0000FF"/>
+      <w:u w:val="single"/>
+    </w:rPr>
+  </w:style>
 </w:styles>
 </file>
 
@@ -2541,7 +3336,7 @@
 </file>
 
 <file path=customXml/itemProps1.xml><?xml version="1.0" encoding="utf-8"?>
-<ds:datastoreItem xmlns:ds="http://schemas.openxmlformats.org/officeDocument/2006/customXml" ds:itemID="{2E5C4FA1-FE3C-4298-80DD-6AD5073D8D52}">
+<ds:datastoreItem xmlns:ds="http://schemas.openxmlformats.org/officeDocument/2006/customXml" ds:itemID="{BED7DB54-FBC7-453F-A537-6BB9ABB932E7}">
   <ds:schemaRefs>
     <ds:schemaRef ds:uri="http://schemas.openxmlformats.org/officeDocument/2006/bibliography"/>
   </ds:schemaRefs>

</xml_diff>

<commit_message>
report / sched.c remake
</commit_message>
<xml_diff>
--- a/PROJECT_REPORT_TEMPLATE.docx
+++ b/PROJECT_REPORT_TEMPLATE.docx
@@ -921,10 +921,7 @@
         <w:ind w:left="0" w:firstLine="720"/>
       </w:pPr>
       <w:r>
-        <w:t>MLFQ, or multi-level feedback queue</w:t>
-      </w:r>
-      <w:r>
-        <w:t xml:space="preserve"> is also </w:t>
+        <w:t xml:space="preserve">MLFQ, or multi-level feedback queue is also </w:t>
       </w:r>
       <w:proofErr w:type="gramStart"/>
       <w:r>
@@ -934,8 +931,37 @@
       <w:r>
         <w:t xml:space="preserve"> scheduling algorithm that’s been used. It was</w:t>
       </w:r>
-      <w:bookmarkStart w:id="1" w:name="_GoBack"/>
-      <w:bookmarkEnd w:id="1"/>
+      <w:r>
+        <w:t xml:space="preserve"> developed </w:t>
+      </w:r>
+      <w:proofErr w:type="gramStart"/>
+      <w:r>
+        <w:t xml:space="preserve">by </w:t>
+      </w:r>
+      <w:r>
+        <w:t xml:space="preserve"> Fernando</w:t>
+      </w:r>
+      <w:proofErr w:type="gramEnd"/>
+      <w:r>
+        <w:t xml:space="preserve"> J. </w:t>
+      </w:r>
+      <w:proofErr w:type="spellStart"/>
+      <w:r>
+        <w:t>Corbató</w:t>
+      </w:r>
+      <w:proofErr w:type="spellEnd"/>
+      <w:r>
+        <w:t xml:space="preserve"> </w:t>
+      </w:r>
+      <w:r>
+        <w:t xml:space="preserve">in 1962. In MLFQ, the scheduler has multiple queues to put processes. When the first process comes, scheduler will put it in the first queue. </w:t>
+      </w:r>
+      <w:r>
+        <w:t>If the process is completed within the time quantum of the given queue, it leaves the system.</w:t>
+      </w:r>
+      <w:r>
+        <w:t xml:space="preserve"> If not, the scheduler will insert it at the end of the lower queue. This continues until the process finishes, or the process hits the last process queue. For scheduling, the scheduler will always start to pick processes from higher to lower level queues.</w:t>
+      </w:r>
     </w:p>
     <w:p>
       <w:pPr>
@@ -960,24 +986,36 @@
     </w:p>
     <w:p>
       <w:pPr>
-        <w:ind w:left="0"/>
-      </w:pPr>
-    </w:p>
-    <w:p>
-      <w:pPr>
         <w:ind w:left="0" w:firstLine="720"/>
       </w:pPr>
-      <w:proofErr w:type="spellStart"/>
-      <w:r>
+    </w:p>
+    <w:p>
+      <w:pPr>
+        <w:ind w:left="0" w:firstLine="720"/>
+      </w:pPr>
+    </w:p>
+    <w:p>
+      <w:pPr>
+        <w:ind w:left="0" w:firstLine="720"/>
+      </w:pPr>
+    </w:p>
+    <w:p>
+      <w:pPr>
+        <w:ind w:left="0"/>
+      </w:pPr>
+    </w:p>
+    <w:p>
+      <w:pPr>
+        <w:ind w:left="0" w:firstLine="720"/>
+      </w:pPr>
+      <w:proofErr w:type="spellStart"/>
+      <w:r>
+        <w:lastRenderedPageBreak/>
         <w:t>GTicket</w:t>
       </w:r>
       <w:proofErr w:type="spellEnd"/>
       <w:r>
-        <w:t xml:space="preserve"> scheduling is a type of process scheduling that runs quite differently from native Linux scheduler. In the native scheduler, the scheduler governs processes fairly. In our scheduler we take a different look at our fairness, and instead of running processes fairly, we give our user groups a fair way of schedule policy. For our team, each process starts with 8 tickets. Each process can hold a minimum of 1 ticket and maximum of 15 tickets. When the scheduler selects the next process what it does is first gets the maximum ticket count of the processes, and after taking the maximum value, it selects a random value between 1 to </w:t>
-      </w:r>
-      <w:r>
-        <w:lastRenderedPageBreak/>
-        <w:t>maximum ticket value. After all of that we finally select the next process by selecting a process in line that has a bigger value of tickets than our random value.</w:t>
+        <w:t xml:space="preserve"> scheduling is a type of process scheduling that runs quite differently from native Linux scheduler. In the native scheduler, the scheduler governs processes fairly. In our scheduler we take a different look at our fairness, and instead of running processes fairly, we give our user groups a fair way of schedule policy. For our team, each process starts with 8 tickets. Each process can hold a minimum of 1 ticket and maximum of 15 tickets. When the scheduler selects the next process what it does is first gets the maximum ticket count of the processes, and after taking the maximum value, it selects a random value between 1 to maximum ticket value. After all of that we finally select the next process by selecting a process in line that has a bigger value of tickets than our random value.</w:t>
       </w:r>
     </w:p>
     <w:p>
@@ -1107,6 +1145,51 @@
       </w:r>
     </w:p>
     <w:p/>
+    <w:p>
+      <w:pPr>
+        <w:ind w:left="0"/>
+      </w:pPr>
+    </w:p>
+    <w:p>
+      <w:pPr>
+        <w:ind w:left="0"/>
+      </w:pPr>
+    </w:p>
+    <w:p>
+      <w:pPr>
+        <w:ind w:left="0"/>
+      </w:pPr>
+    </w:p>
+    <w:p>
+      <w:pPr>
+        <w:ind w:left="0"/>
+      </w:pPr>
+    </w:p>
+    <w:p>
+      <w:pPr>
+        <w:ind w:left="0"/>
+      </w:pPr>
+    </w:p>
+    <w:p>
+      <w:pPr>
+        <w:ind w:left="0"/>
+      </w:pPr>
+    </w:p>
+    <w:p>
+      <w:pPr>
+        <w:ind w:left="0"/>
+      </w:pPr>
+    </w:p>
+    <w:p>
+      <w:pPr>
+        <w:ind w:left="0"/>
+      </w:pPr>
+    </w:p>
+    <w:p>
+      <w:pPr>
+        <w:ind w:left="0"/>
+      </w:pPr>
+    </w:p>
     <w:p>
       <w:pPr>
         <w:ind w:left="0"/>
@@ -1121,9 +1204,10 @@
         </w:numPr>
         <w:ind w:left="555" w:hanging="357"/>
       </w:pPr>
-      <w:bookmarkStart w:id="2" w:name="_30j0zll" w:colFirst="0" w:colLast="0"/>
-      <w:bookmarkEnd w:id="2"/>
-      <w:r>
+      <w:bookmarkStart w:id="1" w:name="_30j0zll" w:colFirst="0" w:colLast="0"/>
+      <w:bookmarkEnd w:id="1"/>
+      <w:r>
+        <w:lastRenderedPageBreak/>
         <w:t>DESIGN and IMPLEMENTATION</w:t>
       </w:r>
     </w:p>
@@ -1254,8 +1338,8 @@
             <v:path o:extrusionok="f" gradientshapeok="t" o:connecttype="rect"/>
             <o:lock v:ext="edit" aspectratio="t"/>
           </v:shapetype>
-          <v:shape id="_x0000_i1025" type="#_x0000_t75" style="width:217.2pt;height:60.6pt">
-            <v:imagedata r:id="rId10" o:title="Ek Açıklama 2020-05-20 035726"/>
+          <v:shape id="_x0000_i1025" type="#_x0000_t75" style="width:181.8pt;height:60.6pt">
+            <v:imagedata r:id="rId10" o:title="Ek Açıklama 2020-05-20 035726" cropleft="10681f"/>
           </v:shape>
         </w:pict>
       </w:r>
@@ -1336,7 +1420,6 @@
           <w:sz w:val="28"/>
           <w:szCs w:val="28"/>
         </w:rPr>
-        <w:lastRenderedPageBreak/>
         <w:tab/>
       </w:r>
       <w:r>
@@ -1397,8 +1480,8 @@
       </w:pPr>
       <w:r>
         <w:pict>
-          <v:shape id="_x0000_i1026" type="#_x0000_t75" style="width:360.6pt;height:61.2pt">
-            <v:imagedata r:id="rId11" o:title="Ek Açıklama 2020-05-20 040316"/>
+          <v:shape id="_x0000_i1026" type="#_x0000_t75" style="width:286.2pt;height:61.2pt">
+            <v:imagedata r:id="rId11" o:title="Ek Açıklama 2020-05-20 040316" cropleft="13522f"/>
           </v:shape>
         </w:pict>
       </w:r>
@@ -1503,6 +1586,7 @@
           <w:sz w:val="28"/>
           <w:szCs w:val="28"/>
         </w:rPr>
+        <w:lastRenderedPageBreak/>
         <w:t>Changes in &lt;</w:t>
       </w:r>
       <w:proofErr w:type="spellStart"/>
@@ -1529,7 +1613,18 @@
         <w:ind w:left="0" w:firstLine="284"/>
       </w:pPr>
       <w:r>
-        <w:t>After we design and implement what we did on 2.1 and 2.2 we started to alter our standard scheduler. First of all, we need to add a flag to choose which scheduler to work, so we declare our flag variable in line 43 and check it on line 610.</w:t>
+        <w:t>After we design and implement what we did on 2.1 and 2.2 we started to alter our standard scheduler. First of all, we need to add a flag to choose which scheduler to work, so we declare our flag variable</w:t>
+      </w:r>
+      <w:r>
+        <w:t xml:space="preserve">, so we declare it, and check it on </w:t>
+      </w:r>
+      <w:proofErr w:type="spellStart"/>
+      <w:r>
+        <w:t>repeat_scheduler</w:t>
+      </w:r>
+      <w:proofErr w:type="spellEnd"/>
+      <w:r>
+        <w:t>.</w:t>
       </w:r>
     </w:p>
     <w:p>
@@ -1553,8 +1648,8 @@
           <w:szCs w:val="28"/>
         </w:rPr>
         <w:pict>
-          <v:shape id="_x0000_i1027" type="#_x0000_t75" style="width:166.2pt;height:15.6pt">
-            <v:imagedata r:id="rId12" o:title="Ek Açıklama 2020-05-20 041748"/>
+          <v:shape id="_x0000_i1027" type="#_x0000_t75" style="width:139.8pt;height:15.6pt">
+            <v:imagedata r:id="rId12" o:title="Ek Açıklama 2020-05-20 041748" cropleft="10410f"/>
           </v:shape>
         </w:pict>
       </w:r>
@@ -1576,7 +1671,7 @@
         </w:rPr>
         <w:drawing>
           <wp:inline distT="0" distB="0" distL="0" distR="0">
-            <wp:extent cx="2491740" cy="198120"/>
+            <wp:extent cx="1653540" cy="228600"/>
             <wp:effectExtent l="0" t="0" r="3810" b="0"/>
             <wp:docPr id="1" name="Resim 1" descr="C:\Users\Yusuf\AppData\Local\Microsoft\Windows\INetCache\Content.Word\Ek Açıklama 2020-05-20 041623.png"/>
             <wp:cNvGraphicFramePr>
@@ -1591,7 +1686,7 @@
                       <a:picLocks noChangeAspect="1" noChangeArrowheads="1"/>
                     </pic:cNvPicPr>
                   </pic:nvPicPr>
-                  <pic:blipFill>
+                  <pic:blipFill rotWithShape="1">
                     <a:blip r:embed="rId13">
                       <a:extLst>
                         <a:ext uri="{28A0092B-C50C-407E-A947-70E740481C1C}">
@@ -1599,15 +1694,13 @@
                         </a:ext>
                       </a:extLst>
                     </a:blip>
-                    <a:srcRect/>
-                    <a:stretch>
-                      <a:fillRect/>
-                    </a:stretch>
+                    <a:srcRect l="33639" t="-15385" b="1"/>
+                    <a:stretch/>
                   </pic:blipFill>
                   <pic:spPr bwMode="auto">
                     <a:xfrm>
                       <a:off x="0" y="0"/>
-                      <a:ext cx="2491740" cy="198120"/>
+                      <a:ext cx="1653540" cy="228600"/>
                     </a:xfrm>
                     <a:prstGeom prst="rect">
                       <a:avLst/>
@@ -1616,6 +1709,11 @@
                     <a:ln>
                       <a:noFill/>
                     </a:ln>
+                    <a:extLst>
+                      <a:ext uri="{53640926-AAD7-44D8-BBD7-CCE9431645EC}">
+                        <a14:shadowObscured xmlns:a14="http://schemas.microsoft.com/office/drawing/2010/main"/>
+                      </a:ext>
+                    </a:extLst>
                   </pic:spPr>
                 </pic:pic>
               </a:graphicData>
@@ -1686,7 +1784,6 @@
         <w:jc w:val="center"/>
       </w:pPr>
       <w:r>
-        <w:lastRenderedPageBreak/>
         <w:pict>
           <v:shape id="_x0000_i1028" type="#_x0000_t75" style="width:461.4pt;height:181.2pt">
             <v:imagedata r:id="rId14" o:title="Ek Açıklama 2020-05-20 041331"/>
@@ -1704,7 +1801,10 @@
         <w:ind w:left="0" w:firstLine="720"/>
       </w:pPr>
       <w:r>
-        <w:t xml:space="preserve">In 612 we say to the scheduler that we want to do a loop in our </w:t>
+        <w:t xml:space="preserve">In this part of our code </w:t>
+      </w:r>
+      <w:r>
+        <w:t xml:space="preserve">we want to do a loop in our </w:t>
       </w:r>
       <w:proofErr w:type="spellStart"/>
       <w:r>
@@ -1772,6 +1872,7 @@
         <w:ind w:left="0" w:firstLine="720"/>
       </w:pPr>
       <w:r>
+        <w:lastRenderedPageBreak/>
         <w:t xml:space="preserve">In 628 we declare our </w:t>
       </w:r>
       <w:proofErr w:type="spellStart"/>
@@ -1871,7 +1972,6 @@
         <w:jc w:val="center"/>
       </w:pPr>
       <w:r>
-        <w:lastRenderedPageBreak/>
         <w:pict>
           <v:shape id="_x0000_i1030" type="#_x0000_t75" style="width:454.2pt;height:105.6pt">
             <v:imagedata r:id="rId16" o:title="Ek Açıklama 2020-05-20 041406"/>
@@ -1963,6 +2063,7 @@
         <w:jc w:val="center"/>
       </w:pPr>
       <w:r>
+        <w:lastRenderedPageBreak/>
         <w:pict>
           <v:shape id="_x0000_i1032" type="#_x0000_t75" style="width:461.4pt;height:132.6pt">
             <v:imagedata r:id="rId18" o:title="Ek Açıklama 2020-05-20 041457"/>
@@ -1997,7 +2098,6 @@
         <w:jc w:val="center"/>
       </w:pPr>
       <w:r>
-        <w:lastRenderedPageBreak/>
         <w:pict>
           <v:shape id="_x0000_i1033" type="#_x0000_t75" style="width:462pt;height:127.2pt">
             <v:imagedata r:id="rId19" o:title="Ek Açıklama 2020-05-20 041516"/>
@@ -2091,12 +2191,107 @@
           <w:numId w:val="1"/>
         </w:numPr>
       </w:pPr>
-      <w:bookmarkStart w:id="3" w:name="_2jxsxqh" w:colFirst="0" w:colLast="0"/>
+      <w:bookmarkStart w:id="2" w:name="_2jxsxqh" w:colFirst="0" w:colLast="0"/>
+      <w:bookmarkEnd w:id="2"/>
+      <w:r>
+        <w:lastRenderedPageBreak/>
+        <w:t xml:space="preserve">TESTS and RESULTS </w:t>
+      </w:r>
+    </w:p>
+    <w:p>
+      <w:pPr>
+        <w:ind w:left="0" w:firstLine="720"/>
+      </w:pPr>
+      <w:r>
+        <w:t xml:space="preserve">After successfully implementing </w:t>
+      </w:r>
+      <w:proofErr w:type="spellStart"/>
+      <w:r>
+        <w:t>GTicket</w:t>
+      </w:r>
+      <w:proofErr w:type="spellEnd"/>
+      <w:r>
+        <w:t xml:space="preserve"> scheduling algorithm, we compiled our kernel and </w:t>
+      </w:r>
+      <w:proofErr w:type="spellStart"/>
+      <w:r>
+        <w:t>starte</w:t>
+      </w:r>
+      <w:proofErr w:type="spellEnd"/>
+      <w:r>
+        <w:t xml:space="preserve"> the system using it. After that we took 1000 samples each by using the default Linux scheduler and our scheduler implementation. We used the Linux top command for it.</w:t>
+      </w:r>
+    </w:p>
+    <w:p>
+      <w:pPr>
+        <w:ind w:left="0"/>
+      </w:pPr>
+      <w:r>
+        <w:tab/>
+        <w:t>Finished getting our sample values, we stripped our lines via using Linux grep command for it. After doing all of this we wrote an AWK code to calculate MSE (Mean Square Error) value.</w:t>
+      </w:r>
+    </w:p>
+    <w:p>
+      <w:pPr>
+        <w:ind w:left="0" w:firstLine="720"/>
+      </w:pPr>
+    </w:p>
+    <w:p>
+      <w:pPr>
+        <w:ind w:left="0" w:firstLine="720"/>
+        <w:jc w:val="center"/>
+      </w:pPr>
+      <w:r>
+        <w:pict>
+          <v:shape id="_x0000_i1035" type="#_x0000_t75" style="width:402pt;height:135.6pt">
+            <v:imagedata r:id="rId21" o:title="Ek Açıklama 2020-05-24 215308"/>
+          </v:shape>
+        </w:pict>
+      </w:r>
+    </w:p>
+    <w:p>
+      <w:pPr>
+        <w:ind w:left="0" w:firstLine="720"/>
+      </w:pPr>
+      <w:r>
+        <w:t>Expected value is 100/</w:t>
+      </w:r>
+      <w:proofErr w:type="spellStart"/>
+      <w:r>
+        <w:t>process_number</w:t>
+      </w:r>
+      <w:proofErr w:type="spellEnd"/>
+      <w:r>
+        <w:t xml:space="preserve"> for default scheduler and 100/</w:t>
+      </w:r>
+      <w:proofErr w:type="spellStart"/>
+      <w:r>
+        <w:t>group_number</w:t>
+      </w:r>
+      <w:proofErr w:type="spellEnd"/>
+      <w:r>
+        <w:t>.</w:t>
+      </w:r>
+    </w:p>
+    <w:p>
+      <w:pPr>
+        <w:ind w:left="0"/>
+      </w:pPr>
+    </w:p>
+    <w:p/>
+    <w:p/>
+    <w:p/>
+    <w:p/>
+    <w:p/>
+    <w:p/>
+    <w:p>
+      <w:bookmarkStart w:id="3" w:name="_GoBack"/>
       <w:bookmarkEnd w:id="3"/>
-      <w:r>
-        <w:t xml:space="preserve">TESTS and RESULTS </w:t>
-      </w:r>
-    </w:p>
+    </w:p>
+    <w:p/>
+    <w:p/>
+    <w:p/>
+    <w:p/>
     <w:p/>
     <w:p/>
     <w:p>
@@ -2116,6 +2311,7 @@
       <w:bookmarkStart w:id="4" w:name="_qsh70q" w:colFirst="0" w:colLast="0"/>
       <w:bookmarkEnd w:id="4"/>
       <w:r>
+        <w:lastRenderedPageBreak/>
         <w:t xml:space="preserve"> CONCLUSION</w:t>
       </w:r>
     </w:p>
@@ -2145,7 +2341,7 @@
       <w:pPr>
         <w:ind w:left="0"/>
       </w:pPr>
-      <w:hyperlink r:id="rId21" w:history="1">
+      <w:hyperlink r:id="rId22" w:history="1">
         <w:r>
           <w:rPr>
             <w:rStyle w:val="Kpr"/>
@@ -2157,8 +2353,11 @@
     <w:p>
       <w:pPr>
         <w:ind w:left="0"/>
-      </w:pPr>
-      <w:hyperlink r:id="rId22" w:history="1">
+        <w:rPr>
+          <w:rStyle w:val="Kpr"/>
+        </w:rPr>
+      </w:pPr>
+      <w:hyperlink r:id="rId23" w:history="1">
         <w:r>
           <w:rPr>
             <w:rStyle w:val="Kpr"/>
@@ -2166,6 +2365,37 @@
           <w:t>http://pages.cs.wisc.edu/~remzi/OSTEP/</w:t>
         </w:r>
       </w:hyperlink>
+    </w:p>
+    <w:p>
+      <w:pPr>
+        <w:ind w:left="0"/>
+      </w:pPr>
+      <w:hyperlink r:id="rId24" w:history="1">
+        <w:r>
+          <w:rPr>
+            <w:rStyle w:val="Kpr"/>
+          </w:rPr>
+          <w:t>https://en.wikipedia.org/wiki/Multilevel_feedback_queue</w:t>
+        </w:r>
+      </w:hyperlink>
+    </w:p>
+    <w:p>
+      <w:pPr>
+        <w:ind w:left="0"/>
+      </w:pPr>
+      <w:hyperlink r:id="rId25" w:history="1">
+        <w:r>
+          <w:rPr>
+            <w:rStyle w:val="Kpr"/>
+          </w:rPr>
+          <w:t>https://en.wikipedia.org/wiki/Lottery_scheduling</w:t>
+        </w:r>
+      </w:hyperlink>
+    </w:p>
+    <w:p>
+      <w:pPr>
+        <w:ind w:left="0"/>
+      </w:pPr>
     </w:p>
     <w:p/>
     <w:p>
@@ -2243,7 +2473,7 @@
       <w:rPr>
         <w:noProof/>
       </w:rPr>
-      <w:t>10</w:t>
+      <w:t>12</w:t>
     </w:r>
     <w:r>
       <w:fldChar w:fldCharType="end"/>
@@ -3336,7 +3566,7 @@
 </file>
 
 <file path=customXml/itemProps1.xml><?xml version="1.0" encoding="utf-8"?>
-<ds:datastoreItem xmlns:ds="http://schemas.openxmlformats.org/officeDocument/2006/customXml" ds:itemID="{BED7DB54-FBC7-453F-A537-6BB9ABB932E7}">
+<ds:datastoreItem xmlns:ds="http://schemas.openxmlformats.org/officeDocument/2006/customXml" ds:itemID="{34E2FD55-E874-424E-B570-A0C374575535}">
   <ds:schemaRefs>
     <ds:schemaRef ds:uri="http://schemas.openxmlformats.org/officeDocument/2006/bibliography"/>
   </ds:schemaRefs>

</xml_diff>